<commit_message>
update/ add business (pitch deck)
</commit_message>
<xml_diff>
--- a/business/Tracer.docx
+++ b/business/Tracer.docx
@@ -7,7 +7,7 @@
         <w:pStyle w:val="Titel"/>
         <w:jc w:val="right"/>
         <w:rPr>
-          <w:rFonts w:ascii="DengXian" w:eastAsia="DengXian" w:hAnsi="DengXian"/>
+          <w:rFonts w:ascii="Roboto" w:eastAsia="DengXian" w:hAnsi="Roboto"/>
           <w:b/>
           <w:bCs/>
           <w:lang w:val="en-US"/>
@@ -15,7 +15,7 @@
       </w:pPr>
       <w:r>
         <w:rPr>
-          <w:rFonts w:ascii="DengXian" w:eastAsia="DengXian" w:hAnsi="DengXian"/>
+          <w:rFonts w:ascii="Roboto" w:eastAsia="DengXian" w:hAnsi="Roboto"/>
           <w:b/>
           <w:bCs/>
           <w:noProof/>
@@ -61,9 +61,8 @@
                               <w:pStyle w:val="Titel"/>
                               <w:jc w:val="center"/>
                               <w:rPr>
-                                <w:rFonts w:ascii="DengXian Light" w:eastAsia="DengXian Light" w:hAnsi="DengXian Light"/>
-                                <w:b/>
-                                <w:bCs/>
+                                <w:rFonts w:ascii="Roboto" w:eastAsia="DengXian Light" w:hAnsi="Roboto"/>
+                                <w:color w:val="A6A6A6" w:themeColor="background1" w:themeShade="A6"/>
                                 <w:sz w:val="22"/>
                                 <w:szCs w:val="22"/>
                                 <w:lang w:val="en-US"/>
@@ -71,24 +70,30 @@
                             </w:pPr>
                             <w:r>
                               <w:rPr>
-                                <w:rFonts w:ascii="DengXian Light" w:eastAsia="DengXian Light" w:hAnsi="DengXian Light"/>
-                                <w:b/>
-                                <w:bCs/>
+                                <w:rFonts w:ascii="Roboto" w:eastAsia="DengXian Light" w:hAnsi="Roboto"/>
+                                <w:color w:val="A6A6A6" w:themeColor="background1" w:themeShade="A6"/>
                                 <w:lang w:val="en-US"/>
                               </w:rPr>
                               <w:t>T</w:t>
                             </w:r>
                             <w:r>
+                              <w:rPr>
+                                <w:rFonts w:ascii="Roboto" w:hAnsi="Roboto"/>
+                                <w:color w:val="A6A6A6" w:themeColor="background1" w:themeShade="A6"/>
+                              </w:rPr>
                               <w:t>RACE</w:t>
                             </w:r>
                             <w:r>
+                              <w:rPr>
+                                <w:rFonts w:ascii="Roboto" w:hAnsi="Roboto"/>
+                                <w:color w:val="A6A6A6" w:themeColor="background1" w:themeShade="A6"/>
+                              </w:rPr>
                               <w:t>R</w:t>
                             </w:r>
                             <w:r>
                               <w:rPr>
-                                <w:rFonts w:ascii="DengXian Light" w:eastAsia="DengXian Light" w:hAnsi="DengXian Light"/>
-                                <w:b/>
-                                <w:bCs/>
+                                <w:rFonts w:ascii="Roboto" w:eastAsia="DengXian Light" w:hAnsi="Roboto"/>
+                                <w:color w:val="A6A6A6" w:themeColor="background1" w:themeShade="A6"/>
                                 <w:lang w:val="en-US"/>
                               </w:rPr>
                               <w:t xml:space="preserve"> </w:t>
@@ -123,9 +128,8 @@
                         <w:pStyle w:val="Titel"/>
                         <w:jc w:val="center"/>
                         <w:rPr>
-                          <w:rFonts w:ascii="DengXian Light" w:eastAsia="DengXian Light" w:hAnsi="DengXian Light"/>
-                          <w:b/>
-                          <w:bCs/>
+                          <w:rFonts w:ascii="Roboto" w:eastAsia="DengXian Light" w:hAnsi="Roboto"/>
+                          <w:color w:val="A6A6A6" w:themeColor="background1" w:themeShade="A6"/>
                           <w:sz w:val="22"/>
                           <w:szCs w:val="22"/>
                           <w:lang w:val="en-US"/>
@@ -133,24 +137,30 @@
                       </w:pPr>
                       <w:r>
                         <w:rPr>
-                          <w:rFonts w:ascii="DengXian Light" w:eastAsia="DengXian Light" w:hAnsi="DengXian Light"/>
-                          <w:b/>
-                          <w:bCs/>
+                          <w:rFonts w:ascii="Roboto" w:eastAsia="DengXian Light" w:hAnsi="Roboto"/>
+                          <w:color w:val="A6A6A6" w:themeColor="background1" w:themeShade="A6"/>
                           <w:lang w:val="en-US"/>
                         </w:rPr>
                         <w:t>T</w:t>
                       </w:r>
                       <w:r>
+                        <w:rPr>
+                          <w:rFonts w:ascii="Roboto" w:hAnsi="Roboto"/>
+                          <w:color w:val="A6A6A6" w:themeColor="background1" w:themeShade="A6"/>
+                        </w:rPr>
                         <w:t>RACE</w:t>
                       </w:r>
                       <w:r>
+                        <w:rPr>
+                          <w:rFonts w:ascii="Roboto" w:hAnsi="Roboto"/>
+                          <w:color w:val="A6A6A6" w:themeColor="background1" w:themeShade="A6"/>
+                        </w:rPr>
                         <w:t>R</w:t>
                       </w:r>
                       <w:r>
                         <w:rPr>
-                          <w:rFonts w:ascii="DengXian Light" w:eastAsia="DengXian Light" w:hAnsi="DengXian Light"/>
-                          <w:b/>
-                          <w:bCs/>
+                          <w:rFonts w:ascii="Roboto" w:eastAsia="DengXian Light" w:hAnsi="Roboto"/>
+                          <w:color w:val="A6A6A6" w:themeColor="background1" w:themeShade="A6"/>
                           <w:lang w:val="en-US"/>
                         </w:rPr>
                         <w:t xml:space="preserve"> </w:t>
@@ -167,7 +177,7 @@
       </w:r>
       <w:r>
         <w:rPr>
-          <w:rFonts w:ascii="DengXian" w:eastAsia="DengXian" w:hAnsi="DengXian"/>
+          <w:rFonts w:ascii="Roboto" w:eastAsia="DengXian" w:hAnsi="Roboto"/>
           <w:b/>
           <w:bCs/>
           <w:lang w:val="en-US"/>
@@ -179,13 +189,13 @@
       <w:pPr>
         <w:pStyle w:val="Titel"/>
         <w:rPr>
-          <w:rFonts w:ascii="DengXian" w:eastAsia="DengXian" w:hAnsi="DengXian"/>
+          <w:rFonts w:ascii="Roboto" w:eastAsia="DengXian" w:hAnsi="Roboto"/>
           <w:lang w:val="en-US"/>
         </w:rPr>
       </w:pPr>
       <w:r>
         <w:rPr>
-          <w:rFonts w:eastAsia="DengXian"/>
+          <w:rFonts w:ascii="Roboto" w:eastAsia="DengXian" w:hAnsi="Roboto"/>
           <w:b/>
           <w:bCs/>
           <w:noProof/>
@@ -229,45 +239,20 @@
                           <w:p>
                             <w:pPr>
                               <w:rPr>
+                                <w:color w:val="A6A6A6" w:themeColor="background1" w:themeShade="A6"/>
                                 <w:sz w:val="20"/>
                                 <w:szCs w:val="20"/>
                               </w:rPr>
                             </w:pPr>
                             <w:r>
                               <w:rPr>
-                                <w:rFonts w:ascii="DengXian Light" w:eastAsia="DengXian Light" w:hAnsi="DengXian Light"/>
+                                <w:rFonts w:eastAsia="DengXian Light"/>
+                                <w:color w:val="A6A6A6" w:themeColor="background1" w:themeShade="A6"/>
                                 <w:sz w:val="36"/>
                                 <w:szCs w:val="36"/>
                                 <w:lang w:val="en-US"/>
                               </w:rPr>
-                              <w:t xml:space="preserve">safe </w:t>
-                            </w:r>
-                            <w:r>
-                              <w:rPr>
-                                <w:rFonts w:ascii="DengXian Light" w:eastAsia="DengXian Light" w:hAnsi="DengXian Light"/>
-                                <w:sz w:val="36"/>
-                                <w:szCs w:val="36"/>
-                                <w:lang w:val="en-US"/>
-                              </w:rPr>
-                              <w:t xml:space="preserve">and </w:t>
-                            </w:r>
-                            <w:r>
-                              <w:rPr>
-                                <w:rFonts w:ascii="DengXian Light" w:eastAsia="DengXian Light" w:hAnsi="DengXian Light"/>
-                                <w:sz w:val="36"/>
-                                <w:szCs w:val="36"/>
-                                <w:lang w:val="en-US"/>
-                              </w:rPr>
-                              <w:t xml:space="preserve">private </w:t>
-                            </w:r>
-                            <w:r>
-                              <w:rPr>
-                                <w:rFonts w:ascii="DengXian Light" w:eastAsia="DengXian Light" w:hAnsi="DengXian Light"/>
-                                <w:sz w:val="36"/>
-                                <w:szCs w:val="36"/>
-                                <w:lang w:val="en-US"/>
-                              </w:rPr>
-                              <w:t>virus tracking</w:t>
+                              <w:t>Virus Tracking</w:t>
                             </w:r>
                           </w:p>
                         </w:txbxContent>
@@ -298,54 +283,20 @@
                     <w:p>
                       <w:pPr>
                         <w:rPr>
+                          <w:color w:val="A6A6A6" w:themeColor="background1" w:themeShade="A6"/>
                           <w:sz w:val="20"/>
                           <w:szCs w:val="20"/>
                         </w:rPr>
                       </w:pPr>
                       <w:r>
                         <w:rPr>
-                          <w:rFonts w:ascii="DengXian Light" w:eastAsia="DengXian Light" w:hAnsi="DengXian Light"/>
+                          <w:rFonts w:eastAsia="DengXian Light"/>
+                          <w:color w:val="A6A6A6" w:themeColor="background1" w:themeShade="A6"/>
                           <w:sz w:val="36"/>
                           <w:szCs w:val="36"/>
                           <w:lang w:val="en-US"/>
                         </w:rPr>
-                        <w:t>s</w:t>
-                      </w:r>
-                      <w:r>
-                        <w:rPr>
-                          <w:rFonts w:ascii="DengXian Light" w:eastAsia="DengXian Light" w:hAnsi="DengXian Light"/>
-                          <w:sz w:val="36"/>
-                          <w:szCs w:val="36"/>
-                          <w:lang w:val="en-US"/>
-                        </w:rPr>
-                        <w:t xml:space="preserve">afe </w:t>
-                      </w:r>
-                      <w:r>
-                        <w:rPr>
-                          <w:rFonts w:ascii="DengXian Light" w:eastAsia="DengXian Light" w:hAnsi="DengXian Light"/>
-                          <w:sz w:val="36"/>
-                          <w:szCs w:val="36"/>
-                          <w:lang w:val="en-US"/>
-                        </w:rPr>
-                        <w:t xml:space="preserve">and </w:t>
-                      </w:r>
-                      <w:r>
-                        <w:rPr>
-                          <w:rFonts w:ascii="DengXian Light" w:eastAsia="DengXian Light" w:hAnsi="DengXian Light"/>
-                          <w:sz w:val="36"/>
-                          <w:szCs w:val="36"/>
-                          <w:lang w:val="en-US"/>
-                        </w:rPr>
-                        <w:t xml:space="preserve">private </w:t>
-                      </w:r>
-                      <w:r>
-                        <w:rPr>
-                          <w:rFonts w:ascii="DengXian Light" w:eastAsia="DengXian Light" w:hAnsi="DengXian Light"/>
-                          <w:sz w:val="36"/>
-                          <w:szCs w:val="36"/>
-                          <w:lang w:val="en-US"/>
-                        </w:rPr>
-                        <w:t>virus tracking</w:t>
+                        <w:t>Virus Tracking</w:t>
                       </w:r>
                     </w:p>
                   </w:txbxContent>
@@ -357,7 +308,7 @@
       </w:r>
       <w:r>
         <w:rPr>
-          <w:rFonts w:ascii="DengXian" w:eastAsia="DengXian" w:hAnsi="DengXian"/>
+          <w:rFonts w:ascii="Roboto" w:eastAsia="DengXian" w:hAnsi="Roboto"/>
           <w:lang w:val="en-US"/>
         </w:rPr>
         <w:br/>
@@ -366,6 +317,7 @@
     <w:p>
       <w:pPr>
         <w:rPr>
+          <w:rFonts w:ascii="Roboto" w:hAnsi="Roboto"/>
           <w:lang w:val="en-US"/>
         </w:rPr>
       </w:pPr>
@@ -373,11 +325,13 @@
     <w:p>
       <w:pPr>
         <w:rPr>
+          <w:rFonts w:ascii="Roboto" w:hAnsi="Roboto"/>
           <w:lang w:val="en-US"/>
         </w:rPr>
       </w:pPr>
       <w:r>
         <w:rPr>
+          <w:rFonts w:ascii="Roboto" w:hAnsi="Roboto"/>
           <w:noProof/>
         </w:rPr>
         <w:drawing>
@@ -445,7 +399,7 @@
       </w:r>
       <w:r>
         <w:rPr>
-          <w:rFonts w:eastAsia="DengXian"/>
+          <w:rFonts w:ascii="Roboto" w:eastAsia="DengXian" w:hAnsi="Roboto"/>
           <w:b/>
           <w:bCs/>
           <w:noProof/>
@@ -491,30 +445,18 @@
                               <w:pStyle w:val="Titel"/>
                               <w:jc w:val="center"/>
                               <w:rPr>
-                                <w:rFonts w:ascii="DengXian Light" w:eastAsia="DengXian Light" w:hAnsi="DengXian Light"/>
+                                <w:rFonts w:ascii="Roboto Light" w:eastAsia="DengXian Light" w:hAnsi="Roboto Light"/>
+                                <w:color w:val="A6A6A6" w:themeColor="background1" w:themeShade="A6"/>
                                 <w:lang w:val="en-US"/>
                               </w:rPr>
                             </w:pPr>
                             <w:r>
                               <w:rPr>
-                                <w:rFonts w:ascii="DengXian Light" w:eastAsia="DengXian Light" w:hAnsi="DengXian Light"/>
+                                <w:rFonts w:ascii="Roboto Light" w:eastAsia="DengXian Light" w:hAnsi="Roboto Light"/>
+                                <w:color w:val="A6A6A6" w:themeColor="background1" w:themeShade="A6"/>
                                 <w:lang w:val="en-US"/>
                               </w:rPr>
-                              <w:t>Business</w:t>
-                            </w:r>
-                            <w:r>
-                              <w:rPr>
-                                <w:rFonts w:ascii="DengXian Light" w:eastAsia="DengXian Light" w:hAnsi="DengXian Light"/>
-                                <w:lang w:val="en-US"/>
-                              </w:rPr>
-                              <w:t>-P</w:t>
-                            </w:r>
-                            <w:r>
-                              <w:rPr>
-                                <w:rFonts w:ascii="DengXian Light" w:eastAsia="DengXian Light" w:hAnsi="DengXian Light"/>
-                                <w:lang w:val="en-US"/>
-                              </w:rPr>
-                              <w:t>lan</w:t>
+                              <w:t>Business-Plan</w:t>
                             </w:r>
                           </w:p>
                           <w:p/>
@@ -542,30 +484,18 @@
                         <w:pStyle w:val="Titel"/>
                         <w:jc w:val="center"/>
                         <w:rPr>
-                          <w:rFonts w:ascii="DengXian Light" w:eastAsia="DengXian Light" w:hAnsi="DengXian Light"/>
+                          <w:rFonts w:ascii="Roboto Light" w:eastAsia="DengXian Light" w:hAnsi="Roboto Light"/>
+                          <w:color w:val="A6A6A6" w:themeColor="background1" w:themeShade="A6"/>
                           <w:lang w:val="en-US"/>
                         </w:rPr>
                       </w:pPr>
                       <w:r>
                         <w:rPr>
-                          <w:rFonts w:ascii="DengXian Light" w:eastAsia="DengXian Light" w:hAnsi="DengXian Light"/>
+                          <w:rFonts w:ascii="Roboto Light" w:eastAsia="DengXian Light" w:hAnsi="Roboto Light"/>
+                          <w:color w:val="A6A6A6" w:themeColor="background1" w:themeShade="A6"/>
                           <w:lang w:val="en-US"/>
                         </w:rPr>
-                        <w:t>Business</w:t>
-                      </w:r>
-                      <w:r>
-                        <w:rPr>
-                          <w:rFonts w:ascii="DengXian Light" w:eastAsia="DengXian Light" w:hAnsi="DengXian Light"/>
-                          <w:lang w:val="en-US"/>
-                        </w:rPr>
-                        <w:t>-P</w:t>
-                      </w:r>
-                      <w:r>
-                        <w:rPr>
-                          <w:rFonts w:ascii="DengXian Light" w:eastAsia="DengXian Light" w:hAnsi="DengXian Light"/>
-                          <w:lang w:val="en-US"/>
-                        </w:rPr>
-                        <w:t>lan</w:t>
+                        <w:t>Business-Plan</w:t>
                       </w:r>
                     </w:p>
                     <w:p/>
@@ -579,6 +509,7 @@
       </w:r>
       <w:r>
         <w:rPr>
+          <w:rFonts w:ascii="Roboto" w:hAnsi="Roboto"/>
           <w:lang w:val="en-US"/>
         </w:rPr>
         <w:br w:type="page"/>
@@ -588,6 +519,7 @@
       <w:pPr>
         <w:spacing w:after="0" w:line="240" w:lineRule="auto"/>
         <w:rPr>
+          <w:rFonts w:ascii="Roboto" w:hAnsi="Roboto"/>
           <w:lang w:val="en-US"/>
         </w:rPr>
       </w:pPr>
@@ -596,6 +528,7 @@
       <w:pPr>
         <w:spacing w:after="0" w:line="240" w:lineRule="auto"/>
         <w:rPr>
+          <w:rFonts w:ascii="Roboto" w:hAnsi="Roboto"/>
           <w:lang w:val="en-US"/>
         </w:rPr>
       </w:pPr>
@@ -604,6 +537,7 @@
       <w:pPr>
         <w:spacing w:after="0" w:line="240" w:lineRule="auto"/>
         <w:rPr>
+          <w:rFonts w:ascii="Roboto" w:hAnsi="Roboto"/>
           <w:lang w:val="en-US"/>
         </w:rPr>
       </w:pPr>
@@ -612,6 +546,7 @@
       <w:pPr>
         <w:spacing w:after="0" w:line="240" w:lineRule="auto"/>
         <w:rPr>
+          <w:rFonts w:ascii="Roboto" w:hAnsi="Roboto"/>
           <w:lang w:val="en-US"/>
         </w:rPr>
       </w:pPr>
@@ -620,6 +555,7 @@
       <w:pPr>
         <w:spacing w:after="0" w:line="240" w:lineRule="auto"/>
         <w:rPr>
+          <w:rFonts w:ascii="Roboto" w:hAnsi="Roboto"/>
           <w:lang w:val="en-US"/>
         </w:rPr>
       </w:pPr>
@@ -628,6 +564,7 @@
       <w:pPr>
         <w:spacing w:after="0" w:line="240" w:lineRule="auto"/>
         <w:rPr>
+          <w:rFonts w:ascii="Roboto" w:hAnsi="Roboto"/>
           <w:lang w:val="en-US"/>
         </w:rPr>
       </w:pPr>
@@ -636,6 +573,7 @@
       <w:pPr>
         <w:spacing w:after="0" w:line="240" w:lineRule="auto"/>
         <w:rPr>
+          <w:rFonts w:ascii="Roboto" w:hAnsi="Roboto"/>
           <w:lang w:val="en-US"/>
         </w:rPr>
       </w:pPr>
@@ -644,6 +582,7 @@
       <w:pPr>
         <w:spacing w:after="0" w:line="240" w:lineRule="auto"/>
         <w:rPr>
+          <w:rFonts w:ascii="Roboto" w:hAnsi="Roboto"/>
           <w:lang w:val="en-US"/>
         </w:rPr>
       </w:pPr>
@@ -652,6 +591,7 @@
       <w:pPr>
         <w:spacing w:after="0" w:line="240" w:lineRule="auto"/>
         <w:rPr>
+          <w:rFonts w:ascii="Roboto" w:hAnsi="Roboto"/>
           <w:lang w:val="en-US"/>
         </w:rPr>
       </w:pPr>
@@ -660,6 +600,7 @@
       <w:pPr>
         <w:spacing w:after="0" w:line="240" w:lineRule="auto"/>
         <w:rPr>
+          <w:rFonts w:ascii="Roboto" w:hAnsi="Roboto"/>
           <w:lang w:val="en-US"/>
         </w:rPr>
       </w:pPr>
@@ -668,6 +609,7 @@
       <w:pPr>
         <w:spacing w:after="0" w:line="240" w:lineRule="auto"/>
         <w:rPr>
+          <w:rFonts w:ascii="Roboto" w:hAnsi="Roboto"/>
           <w:lang w:val="en-US"/>
         </w:rPr>
       </w:pPr>
@@ -676,6 +618,7 @@
       <w:pPr>
         <w:spacing w:after="0" w:line="240" w:lineRule="auto"/>
         <w:rPr>
+          <w:rFonts w:ascii="Roboto" w:hAnsi="Roboto"/>
           <w:lang w:val="en-US"/>
         </w:rPr>
       </w:pPr>
@@ -684,6 +627,7 @@
       <w:pPr>
         <w:spacing w:after="0" w:line="240" w:lineRule="auto"/>
         <w:rPr>
+          <w:rFonts w:ascii="Roboto" w:hAnsi="Roboto"/>
           <w:lang w:val="en-US"/>
         </w:rPr>
       </w:pPr>
@@ -692,6 +636,7 @@
       <w:pPr>
         <w:spacing w:after="0" w:line="240" w:lineRule="auto"/>
         <w:rPr>
+          <w:rFonts w:ascii="Roboto" w:hAnsi="Roboto"/>
           <w:lang w:val="en-US"/>
         </w:rPr>
       </w:pPr>
@@ -700,6 +645,7 @@
       <w:pPr>
         <w:spacing w:after="0" w:line="240" w:lineRule="auto"/>
         <w:rPr>
+          <w:rFonts w:ascii="Roboto" w:hAnsi="Roboto"/>
           <w:lang w:val="en-US"/>
         </w:rPr>
       </w:pPr>
@@ -708,6 +654,7 @@
       <w:pPr>
         <w:spacing w:after="0" w:line="240" w:lineRule="auto"/>
         <w:rPr>
+          <w:rFonts w:ascii="Roboto" w:hAnsi="Roboto"/>
           <w:lang w:val="en-US"/>
         </w:rPr>
       </w:pPr>
@@ -716,6 +663,7 @@
       <w:pPr>
         <w:spacing w:after="0" w:line="240" w:lineRule="auto"/>
         <w:rPr>
+          <w:rFonts w:ascii="Roboto" w:hAnsi="Roboto"/>
           <w:lang w:val="en-US"/>
         </w:rPr>
       </w:pPr>
@@ -724,6 +672,7 @@
       <w:pPr>
         <w:spacing w:after="0" w:line="240" w:lineRule="auto"/>
         <w:rPr>
+          <w:rFonts w:ascii="Roboto" w:hAnsi="Roboto"/>
           <w:lang w:val="en-US"/>
         </w:rPr>
       </w:pPr>
@@ -732,6 +681,7 @@
       <w:pPr>
         <w:spacing w:after="0" w:line="240" w:lineRule="auto"/>
         <w:rPr>
+          <w:rFonts w:ascii="Roboto" w:hAnsi="Roboto"/>
           <w:lang w:val="en-US"/>
         </w:rPr>
       </w:pPr>
@@ -740,6 +690,7 @@
       <w:pPr>
         <w:spacing w:after="0" w:line="240" w:lineRule="auto"/>
         <w:rPr>
+          <w:rFonts w:ascii="Roboto" w:hAnsi="Roboto"/>
           <w:lang w:val="en-US"/>
         </w:rPr>
       </w:pPr>
@@ -748,6 +699,7 @@
       <w:pPr>
         <w:spacing w:after="0" w:line="240" w:lineRule="auto"/>
         <w:rPr>
+          <w:rFonts w:ascii="Roboto" w:hAnsi="Roboto"/>
           <w:lang w:val="en-US"/>
         </w:rPr>
       </w:pPr>
@@ -756,6 +708,7 @@
       <w:pPr>
         <w:spacing w:after="0" w:line="240" w:lineRule="auto"/>
         <w:rPr>
+          <w:rFonts w:ascii="Roboto" w:hAnsi="Roboto"/>
           <w:lang w:val="en-US"/>
         </w:rPr>
       </w:pPr>
@@ -764,6 +717,7 @@
       <w:pPr>
         <w:spacing w:after="0" w:line="240" w:lineRule="auto"/>
         <w:rPr>
+          <w:rFonts w:ascii="Roboto" w:hAnsi="Roboto"/>
           <w:lang w:val="en-US"/>
         </w:rPr>
       </w:pPr>
@@ -772,6 +726,7 @@
       <w:pPr>
         <w:spacing w:after="0" w:line="240" w:lineRule="auto"/>
         <w:rPr>
+          <w:rFonts w:ascii="Roboto" w:hAnsi="Roboto"/>
           <w:lang w:val="en-US"/>
         </w:rPr>
       </w:pPr>
@@ -780,6 +735,7 @@
       <w:pPr>
         <w:spacing w:after="0" w:line="240" w:lineRule="auto"/>
         <w:rPr>
+          <w:rFonts w:ascii="Roboto" w:hAnsi="Roboto"/>
           <w:lang w:val="en-US"/>
         </w:rPr>
       </w:pPr>
@@ -788,6 +744,7 @@
       <w:pPr>
         <w:spacing w:after="0" w:line="240" w:lineRule="auto"/>
         <w:rPr>
+          <w:rFonts w:ascii="Roboto" w:hAnsi="Roboto"/>
           <w:lang w:val="en-US"/>
         </w:rPr>
       </w:pPr>
@@ -796,6 +753,7 @@
       <w:pPr>
         <w:spacing w:after="0" w:line="240" w:lineRule="auto"/>
         <w:rPr>
+          <w:rFonts w:ascii="Roboto" w:hAnsi="Roboto"/>
           <w:lang w:val="en-US"/>
         </w:rPr>
       </w:pPr>
@@ -804,6 +762,7 @@
       <w:pPr>
         <w:spacing w:after="0" w:line="240" w:lineRule="auto"/>
         <w:rPr>
+          <w:rFonts w:ascii="Roboto" w:hAnsi="Roboto"/>
           <w:lang w:val="en-US"/>
         </w:rPr>
       </w:pPr>
@@ -812,6 +771,7 @@
       <w:pPr>
         <w:spacing w:after="0" w:line="240" w:lineRule="auto"/>
         <w:rPr>
+          <w:rFonts w:ascii="Roboto" w:hAnsi="Roboto"/>
           <w:lang w:val="en-US"/>
         </w:rPr>
       </w:pPr>
@@ -820,6 +780,7 @@
       <w:pPr>
         <w:spacing w:after="0" w:line="240" w:lineRule="auto"/>
         <w:rPr>
+          <w:rFonts w:ascii="Roboto" w:hAnsi="Roboto"/>
           <w:lang w:val="en-US"/>
         </w:rPr>
       </w:pPr>
@@ -828,6 +789,7 @@
       <w:pPr>
         <w:spacing w:after="0" w:line="240" w:lineRule="auto"/>
         <w:rPr>
+          <w:rFonts w:ascii="Roboto" w:hAnsi="Roboto"/>
           <w:lang w:val="en-US"/>
         </w:rPr>
       </w:pPr>
@@ -836,6 +798,7 @@
       <w:pPr>
         <w:spacing w:after="0" w:line="240" w:lineRule="auto"/>
         <w:rPr>
+          <w:rFonts w:ascii="Roboto" w:hAnsi="Roboto"/>
           <w:lang w:val="en-US"/>
         </w:rPr>
       </w:pPr>
@@ -844,6 +807,7 @@
       <w:pPr>
         <w:spacing w:after="0" w:line="240" w:lineRule="auto"/>
         <w:rPr>
+          <w:rFonts w:ascii="Roboto" w:hAnsi="Roboto"/>
           <w:lang w:val="en-US"/>
         </w:rPr>
       </w:pPr>
@@ -852,6 +816,7 @@
       <w:pPr>
         <w:spacing w:after="0" w:line="240" w:lineRule="auto"/>
         <w:rPr>
+          <w:rFonts w:ascii="Roboto" w:hAnsi="Roboto"/>
           <w:lang w:val="en-US"/>
         </w:rPr>
       </w:pPr>
@@ -860,6 +825,7 @@
       <w:pPr>
         <w:spacing w:after="0" w:line="240" w:lineRule="auto"/>
         <w:rPr>
+          <w:rFonts w:ascii="Roboto" w:hAnsi="Roboto"/>
           <w:lang w:val="en-US"/>
         </w:rPr>
       </w:pPr>
@@ -868,6 +834,7 @@
       <w:pPr>
         <w:spacing w:after="0" w:line="240" w:lineRule="auto"/>
         <w:rPr>
+          <w:rFonts w:ascii="Roboto" w:hAnsi="Roboto"/>
           <w:lang w:val="en-US"/>
         </w:rPr>
       </w:pPr>
@@ -876,6 +843,7 @@
       <w:pPr>
         <w:spacing w:after="0" w:line="240" w:lineRule="auto"/>
         <w:rPr>
+          <w:rFonts w:ascii="Roboto" w:hAnsi="Roboto"/>
           <w:lang w:val="en-US"/>
         </w:rPr>
       </w:pPr>
@@ -884,6 +852,7 @@
       <w:pPr>
         <w:spacing w:after="0" w:line="240" w:lineRule="auto"/>
         <w:rPr>
+          <w:rFonts w:ascii="Roboto" w:hAnsi="Roboto"/>
           <w:lang w:val="en-US"/>
         </w:rPr>
       </w:pPr>
@@ -892,6 +861,7 @@
       <w:pPr>
         <w:spacing w:after="0" w:line="240" w:lineRule="auto"/>
         <w:rPr>
+          <w:rFonts w:ascii="Roboto" w:hAnsi="Roboto"/>
           <w:lang w:val="en-US"/>
         </w:rPr>
       </w:pPr>
@@ -900,6 +870,7 @@
       <w:pPr>
         <w:spacing w:after="0" w:line="240" w:lineRule="auto"/>
         <w:rPr>
+          <w:rFonts w:ascii="Roboto" w:hAnsi="Roboto"/>
           <w:lang w:val="en-US"/>
         </w:rPr>
       </w:pPr>
@@ -908,6 +879,7 @@
       <w:pPr>
         <w:spacing w:after="0" w:line="240" w:lineRule="auto"/>
         <w:rPr>
+          <w:rFonts w:ascii="Roboto" w:hAnsi="Roboto"/>
           <w:lang w:val="en-US"/>
         </w:rPr>
       </w:pPr>
@@ -916,6 +888,7 @@
       <w:pPr>
         <w:spacing w:after="0" w:line="240" w:lineRule="auto"/>
         <w:rPr>
+          <w:rFonts w:ascii="Roboto" w:hAnsi="Roboto"/>
           <w:lang w:val="en-US"/>
         </w:rPr>
       </w:pPr>
@@ -923,6 +896,33 @@
     <w:p>
       <w:pPr>
         <w:spacing w:after="0" w:line="240" w:lineRule="auto"/>
+        <w:rPr>
+          <w:rFonts w:ascii="Roboto" w:hAnsi="Roboto"/>
+          <w:lang w:val="en-US"/>
+        </w:rPr>
+      </w:pPr>
+    </w:p>
+    <w:p>
+      <w:pPr>
+        <w:spacing w:after="0" w:line="240" w:lineRule="auto"/>
+        <w:rPr>
+          <w:rFonts w:ascii="Roboto" w:hAnsi="Roboto"/>
+          <w:lang w:val="en-US"/>
+        </w:rPr>
+      </w:pPr>
+    </w:p>
+    <w:p>
+      <w:pPr>
+        <w:spacing w:after="0" w:line="240" w:lineRule="auto"/>
+        <w:rPr>
+          <w:rFonts w:ascii="Roboto" w:hAnsi="Roboto"/>
+          <w:lang w:val="en-US"/>
+        </w:rPr>
+      </w:pPr>
+    </w:p>
+    <w:p>
+      <w:pPr>
+        <w:spacing w:after="0" w:line="240" w:lineRule="auto"/>
       </w:pPr>
       <w:r>
         <w:t>Hinweis auf Vertraulichkeit:</w:t>
@@ -942,14 +942,22 @@
       </w:r>
     </w:p>
     <w:p>
-      <w:r>
+      <w:pPr>
+        <w:rPr>
+          <w:rFonts w:ascii="Roboto" w:hAnsi="Roboto"/>
+        </w:rPr>
+      </w:pPr>
+      <w:r>
+        <w:rPr>
+          <w:rFonts w:ascii="Roboto" w:hAnsi="Roboto"/>
+        </w:rPr>
         <w:br w:type="page"/>
       </w:r>
     </w:p>
     <w:sdt>
       <w:sdtPr>
         <w:rPr>
-          <w:rFonts w:eastAsiaTheme="minorHAnsi" w:cstheme="minorBidi"/>
+          <w:rFonts w:ascii="Roboto" w:eastAsiaTheme="minorHAnsi" w:hAnsi="Roboto" w:cstheme="minorBidi"/>
           <w:color w:val="auto"/>
           <w:sz w:val="22"/>
           <w:szCs w:val="22"/>
@@ -972,11 +980,13 @@
           <w:pPr>
             <w:pStyle w:val="Inhaltsverzeichnisberschrift"/>
             <w:rPr>
+              <w:rFonts w:ascii="Roboto" w:hAnsi="Roboto"/>
               <w:color w:val="auto"/>
             </w:rPr>
           </w:pPr>
           <w:r>
             <w:rPr>
+              <w:rFonts w:ascii="Roboto" w:hAnsi="Roboto"/>
               <w:color w:val="auto"/>
             </w:rPr>
             <w:t>Inhaltsverzeichnis</w:t>
@@ -990,31 +1000,42 @@
               <w:tab w:val="right" w:leader="dot" w:pos="9062"/>
             </w:tabs>
             <w:rPr>
-              <w:rFonts w:asciiTheme="minorHAnsi" w:eastAsiaTheme="minorEastAsia" w:hAnsiTheme="minorHAnsi"/>
+              <w:rFonts w:ascii="Roboto" w:eastAsiaTheme="minorEastAsia" w:hAnsi="Roboto"/>
               <w:noProof/>
               <w:lang w:eastAsia="de-DE"/>
             </w:rPr>
           </w:pPr>
           <w:r>
+            <w:rPr>
+              <w:rFonts w:ascii="Roboto" w:hAnsi="Roboto"/>
+            </w:rPr>
             <w:fldChar w:fldCharType="begin"/>
           </w:r>
           <w:r>
+            <w:rPr>
+              <w:rFonts w:ascii="Roboto" w:hAnsi="Roboto"/>
+            </w:rPr>
             <w:instrText xml:space="preserve"> TOC \o "1-3" \h \z \u </w:instrText>
           </w:r>
           <w:r>
+            <w:rPr>
+              <w:rFonts w:ascii="Roboto" w:hAnsi="Roboto"/>
+            </w:rPr>
             <w:fldChar w:fldCharType="separate"/>
           </w:r>
           <w:hyperlink w:anchor="_Toc57121894" w:history="1">
             <w:r>
               <w:rPr>
                 <w:rStyle w:val="Hyperlink"/>
-                <w:noProof/>
+                <w:rFonts w:ascii="Roboto" w:hAnsi="Roboto"/>
+                <w:noProof/>
+                <w:color w:val="auto"/>
               </w:rPr>
               <w:t>1.</w:t>
             </w:r>
             <w:r>
               <w:rPr>
-                <w:rFonts w:asciiTheme="minorHAnsi" w:eastAsiaTheme="minorEastAsia" w:hAnsiTheme="minorHAnsi"/>
+                <w:rFonts w:ascii="Roboto" w:eastAsiaTheme="minorEastAsia" w:hAnsi="Roboto"/>
                 <w:noProof/>
                 <w:lang w:eastAsia="de-DE"/>
               </w:rPr>
@@ -1023,12 +1044,15 @@
             <w:r>
               <w:rPr>
                 <w:rStyle w:val="Hyperlink"/>
-                <w:noProof/>
+                <w:rFonts w:ascii="Roboto" w:hAnsi="Roboto"/>
+                <w:noProof/>
+                <w:color w:val="auto"/>
               </w:rPr>
               <w:t>Einführung</w:t>
             </w:r>
             <w:r>
               <w:rPr>
+                <w:rFonts w:ascii="Roboto" w:hAnsi="Roboto"/>
                 <w:noProof/>
                 <w:webHidden/>
               </w:rPr>
@@ -1036,6 +1060,7 @@
             </w:r>
             <w:r>
               <w:rPr>
+                <w:rFonts w:ascii="Roboto" w:hAnsi="Roboto"/>
                 <w:noProof/>
                 <w:webHidden/>
               </w:rPr>
@@ -1043,6 +1068,7 @@
             </w:r>
             <w:r>
               <w:rPr>
+                <w:rFonts w:ascii="Roboto" w:hAnsi="Roboto"/>
                 <w:noProof/>
                 <w:webHidden/>
               </w:rPr>
@@ -1050,12 +1076,14 @@
             </w:r>
             <w:r>
               <w:rPr>
-                <w:noProof/>
-                <w:webHidden/>
-              </w:rPr>
-            </w:r>
-            <w:r>
-              <w:rPr>
+                <w:rFonts w:ascii="Roboto" w:hAnsi="Roboto"/>
+                <w:noProof/>
+                <w:webHidden/>
+              </w:rPr>
+            </w:r>
+            <w:r>
+              <w:rPr>
+                <w:rFonts w:ascii="Roboto" w:hAnsi="Roboto"/>
                 <w:noProof/>
                 <w:webHidden/>
               </w:rPr>
@@ -1063,6 +1091,7 @@
             </w:r>
             <w:r>
               <w:rPr>
+                <w:rFonts w:ascii="Roboto" w:hAnsi="Roboto"/>
                 <w:noProof/>
                 <w:webHidden/>
               </w:rPr>
@@ -1070,6 +1099,7 @@
             </w:r>
             <w:r>
               <w:rPr>
+                <w:rFonts w:ascii="Roboto" w:hAnsi="Roboto"/>
                 <w:noProof/>
                 <w:webHidden/>
               </w:rPr>
@@ -1085,7 +1115,7 @@
               <w:tab w:val="right" w:leader="dot" w:pos="9062"/>
             </w:tabs>
             <w:rPr>
-              <w:rFonts w:asciiTheme="minorHAnsi" w:eastAsiaTheme="minorEastAsia" w:hAnsiTheme="minorHAnsi"/>
+              <w:rFonts w:ascii="Roboto" w:eastAsiaTheme="minorEastAsia" w:hAnsi="Roboto"/>
               <w:noProof/>
               <w:lang w:eastAsia="de-DE"/>
             </w:rPr>
@@ -1094,13 +1124,15 @@
             <w:r>
               <w:rPr>
                 <w:rStyle w:val="Hyperlink"/>
-                <w:noProof/>
+                <w:rFonts w:ascii="Roboto" w:hAnsi="Roboto"/>
+                <w:noProof/>
+                <w:color w:val="auto"/>
               </w:rPr>
               <w:t>2.</w:t>
             </w:r>
             <w:r>
               <w:rPr>
-                <w:rFonts w:asciiTheme="minorHAnsi" w:eastAsiaTheme="minorEastAsia" w:hAnsiTheme="minorHAnsi"/>
+                <w:rFonts w:ascii="Roboto" w:eastAsiaTheme="minorEastAsia" w:hAnsi="Roboto"/>
                 <w:noProof/>
                 <w:lang w:eastAsia="de-DE"/>
               </w:rPr>
@@ -1109,12 +1141,15 @@
             <w:r>
               <w:rPr>
                 <w:rStyle w:val="Hyperlink"/>
-                <w:noProof/>
+                <w:rFonts w:ascii="Roboto" w:hAnsi="Roboto"/>
+                <w:noProof/>
+                <w:color w:val="auto"/>
               </w:rPr>
               <w:t>Geschäftsmodell</w:t>
             </w:r>
             <w:r>
               <w:rPr>
+                <w:rFonts w:ascii="Roboto" w:hAnsi="Roboto"/>
                 <w:noProof/>
                 <w:webHidden/>
               </w:rPr>
@@ -1122,6 +1157,7 @@
             </w:r>
             <w:r>
               <w:rPr>
+                <w:rFonts w:ascii="Roboto" w:hAnsi="Roboto"/>
                 <w:noProof/>
                 <w:webHidden/>
               </w:rPr>
@@ -1129,6 +1165,7 @@
             </w:r>
             <w:r>
               <w:rPr>
+                <w:rFonts w:ascii="Roboto" w:hAnsi="Roboto"/>
                 <w:noProof/>
                 <w:webHidden/>
               </w:rPr>
@@ -1136,12 +1173,14 @@
             </w:r>
             <w:r>
               <w:rPr>
-                <w:noProof/>
-                <w:webHidden/>
-              </w:rPr>
-            </w:r>
-            <w:r>
-              <w:rPr>
+                <w:rFonts w:ascii="Roboto" w:hAnsi="Roboto"/>
+                <w:noProof/>
+                <w:webHidden/>
+              </w:rPr>
+            </w:r>
+            <w:r>
+              <w:rPr>
+                <w:rFonts w:ascii="Roboto" w:hAnsi="Roboto"/>
                 <w:noProof/>
                 <w:webHidden/>
               </w:rPr>
@@ -1149,6 +1188,7 @@
             </w:r>
             <w:r>
               <w:rPr>
+                <w:rFonts w:ascii="Roboto" w:hAnsi="Roboto"/>
                 <w:noProof/>
                 <w:webHidden/>
               </w:rPr>
@@ -1156,6 +1196,7 @@
             </w:r>
             <w:r>
               <w:rPr>
+                <w:rFonts w:ascii="Roboto" w:hAnsi="Roboto"/>
                 <w:noProof/>
                 <w:webHidden/>
               </w:rPr>
@@ -1171,7 +1212,7 @@
               <w:tab w:val="right" w:leader="dot" w:pos="9062"/>
             </w:tabs>
             <w:rPr>
-              <w:rFonts w:asciiTheme="minorHAnsi" w:eastAsiaTheme="minorEastAsia" w:hAnsiTheme="minorHAnsi"/>
+              <w:rFonts w:ascii="Roboto" w:eastAsiaTheme="minorEastAsia" w:hAnsi="Roboto"/>
               <w:noProof/>
               <w:lang w:eastAsia="de-DE"/>
             </w:rPr>
@@ -1180,13 +1221,15 @@
             <w:r>
               <w:rPr>
                 <w:rStyle w:val="Hyperlink"/>
-                <w:noProof/>
+                <w:rFonts w:ascii="Roboto" w:hAnsi="Roboto"/>
+                <w:noProof/>
+                <w:color w:val="auto"/>
               </w:rPr>
               <w:t>2.1.</w:t>
             </w:r>
             <w:r>
               <w:rPr>
-                <w:rFonts w:asciiTheme="minorHAnsi" w:eastAsiaTheme="minorEastAsia" w:hAnsiTheme="minorHAnsi"/>
+                <w:rFonts w:ascii="Roboto" w:eastAsiaTheme="minorEastAsia" w:hAnsi="Roboto"/>
                 <w:noProof/>
                 <w:lang w:eastAsia="de-DE"/>
               </w:rPr>
@@ -1195,12 +1238,15 @@
             <w:r>
               <w:rPr>
                 <w:rStyle w:val="Hyperlink"/>
-                <w:noProof/>
+                <w:rFonts w:ascii="Roboto" w:hAnsi="Roboto"/>
+                <w:noProof/>
+                <w:color w:val="auto"/>
               </w:rPr>
               <w:t>Vision und Mission</w:t>
             </w:r>
             <w:r>
               <w:rPr>
+                <w:rFonts w:ascii="Roboto" w:hAnsi="Roboto"/>
                 <w:noProof/>
                 <w:webHidden/>
               </w:rPr>
@@ -1208,6 +1254,7 @@
             </w:r>
             <w:r>
               <w:rPr>
+                <w:rFonts w:ascii="Roboto" w:hAnsi="Roboto"/>
                 <w:noProof/>
                 <w:webHidden/>
               </w:rPr>
@@ -1215,6 +1262,7 @@
             </w:r>
             <w:r>
               <w:rPr>
+                <w:rFonts w:ascii="Roboto" w:hAnsi="Roboto"/>
                 <w:noProof/>
                 <w:webHidden/>
               </w:rPr>
@@ -1222,12 +1270,14 @@
             </w:r>
             <w:r>
               <w:rPr>
-                <w:noProof/>
-                <w:webHidden/>
-              </w:rPr>
-            </w:r>
-            <w:r>
-              <w:rPr>
+                <w:rFonts w:ascii="Roboto" w:hAnsi="Roboto"/>
+                <w:noProof/>
+                <w:webHidden/>
+              </w:rPr>
+            </w:r>
+            <w:r>
+              <w:rPr>
+                <w:rFonts w:ascii="Roboto" w:hAnsi="Roboto"/>
                 <w:noProof/>
                 <w:webHidden/>
               </w:rPr>
@@ -1235,6 +1285,7 @@
             </w:r>
             <w:r>
               <w:rPr>
+                <w:rFonts w:ascii="Roboto" w:hAnsi="Roboto"/>
                 <w:noProof/>
                 <w:webHidden/>
               </w:rPr>
@@ -1242,6 +1293,7 @@
             </w:r>
             <w:r>
               <w:rPr>
+                <w:rFonts w:ascii="Roboto" w:hAnsi="Roboto"/>
                 <w:noProof/>
                 <w:webHidden/>
               </w:rPr>
@@ -1257,7 +1309,7 @@
               <w:tab w:val="right" w:leader="dot" w:pos="9062"/>
             </w:tabs>
             <w:rPr>
-              <w:rFonts w:asciiTheme="minorHAnsi" w:eastAsiaTheme="minorEastAsia" w:hAnsiTheme="minorHAnsi"/>
+              <w:rFonts w:ascii="Roboto" w:eastAsiaTheme="minorEastAsia" w:hAnsi="Roboto"/>
               <w:noProof/>
               <w:lang w:eastAsia="de-DE"/>
             </w:rPr>
@@ -1266,13 +1318,15 @@
             <w:r>
               <w:rPr>
                 <w:rStyle w:val="Hyperlink"/>
-                <w:noProof/>
+                <w:rFonts w:ascii="Roboto" w:hAnsi="Roboto"/>
+                <w:noProof/>
+                <w:color w:val="auto"/>
               </w:rPr>
               <w:t>2.2.</w:t>
             </w:r>
             <w:r>
               <w:rPr>
-                <w:rFonts w:asciiTheme="minorHAnsi" w:eastAsiaTheme="minorEastAsia" w:hAnsiTheme="minorHAnsi"/>
+                <w:rFonts w:ascii="Roboto" w:eastAsiaTheme="minorEastAsia" w:hAnsi="Roboto"/>
                 <w:noProof/>
                 <w:lang w:eastAsia="de-DE"/>
               </w:rPr>
@@ -1281,12 +1335,15 @@
             <w:r>
               <w:rPr>
                 <w:rStyle w:val="Hyperlink"/>
-                <w:noProof/>
+                <w:rFonts w:ascii="Roboto" w:hAnsi="Roboto"/>
+                <w:noProof/>
+                <w:color w:val="auto"/>
               </w:rPr>
               <w:t>Strategie</w:t>
             </w:r>
             <w:r>
               <w:rPr>
+                <w:rFonts w:ascii="Roboto" w:hAnsi="Roboto"/>
                 <w:noProof/>
                 <w:webHidden/>
               </w:rPr>
@@ -1294,6 +1351,7 @@
             </w:r>
             <w:r>
               <w:rPr>
+                <w:rFonts w:ascii="Roboto" w:hAnsi="Roboto"/>
                 <w:noProof/>
                 <w:webHidden/>
               </w:rPr>
@@ -1301,6 +1359,7 @@
             </w:r>
             <w:r>
               <w:rPr>
+                <w:rFonts w:ascii="Roboto" w:hAnsi="Roboto"/>
                 <w:noProof/>
                 <w:webHidden/>
               </w:rPr>
@@ -1308,12 +1367,14 @@
             </w:r>
             <w:r>
               <w:rPr>
-                <w:noProof/>
-                <w:webHidden/>
-              </w:rPr>
-            </w:r>
-            <w:r>
-              <w:rPr>
+                <w:rFonts w:ascii="Roboto" w:hAnsi="Roboto"/>
+                <w:noProof/>
+                <w:webHidden/>
+              </w:rPr>
+            </w:r>
+            <w:r>
+              <w:rPr>
+                <w:rFonts w:ascii="Roboto" w:hAnsi="Roboto"/>
                 <w:noProof/>
                 <w:webHidden/>
               </w:rPr>
@@ -1321,6 +1382,7 @@
             </w:r>
             <w:r>
               <w:rPr>
+                <w:rFonts w:ascii="Roboto" w:hAnsi="Roboto"/>
                 <w:noProof/>
                 <w:webHidden/>
               </w:rPr>
@@ -1328,6 +1390,7 @@
             </w:r>
             <w:r>
               <w:rPr>
+                <w:rFonts w:ascii="Roboto" w:hAnsi="Roboto"/>
                 <w:noProof/>
                 <w:webHidden/>
               </w:rPr>
@@ -1343,7 +1406,7 @@
               <w:tab w:val="right" w:leader="dot" w:pos="9062"/>
             </w:tabs>
             <w:rPr>
-              <w:rFonts w:asciiTheme="minorHAnsi" w:eastAsiaTheme="minorEastAsia" w:hAnsiTheme="minorHAnsi"/>
+              <w:rFonts w:ascii="Roboto" w:eastAsiaTheme="minorEastAsia" w:hAnsi="Roboto"/>
               <w:noProof/>
               <w:lang w:eastAsia="de-DE"/>
             </w:rPr>
@@ -1352,13 +1415,15 @@
             <w:r>
               <w:rPr>
                 <w:rStyle w:val="Hyperlink"/>
-                <w:noProof/>
+                <w:rFonts w:ascii="Roboto" w:hAnsi="Roboto"/>
+                <w:noProof/>
+                <w:color w:val="auto"/>
               </w:rPr>
               <w:t>3.</w:t>
             </w:r>
             <w:r>
               <w:rPr>
-                <w:rFonts w:asciiTheme="minorHAnsi" w:eastAsiaTheme="minorEastAsia" w:hAnsiTheme="minorHAnsi"/>
+                <w:rFonts w:ascii="Roboto" w:eastAsiaTheme="minorEastAsia" w:hAnsi="Roboto"/>
                 <w:noProof/>
                 <w:lang w:eastAsia="de-DE"/>
               </w:rPr>
@@ -1367,12 +1432,15 @@
             <w:r>
               <w:rPr>
                 <w:rStyle w:val="Hyperlink"/>
-                <w:noProof/>
+                <w:rFonts w:ascii="Roboto" w:hAnsi="Roboto"/>
+                <w:noProof/>
+                <w:color w:val="auto"/>
               </w:rPr>
               <w:t>Technologie</w:t>
             </w:r>
             <w:r>
               <w:rPr>
+                <w:rFonts w:ascii="Roboto" w:hAnsi="Roboto"/>
                 <w:noProof/>
                 <w:webHidden/>
               </w:rPr>
@@ -1380,6 +1448,7 @@
             </w:r>
             <w:r>
               <w:rPr>
+                <w:rFonts w:ascii="Roboto" w:hAnsi="Roboto"/>
                 <w:noProof/>
                 <w:webHidden/>
               </w:rPr>
@@ -1387,6 +1456,7 @@
             </w:r>
             <w:r>
               <w:rPr>
+                <w:rFonts w:ascii="Roboto" w:hAnsi="Roboto"/>
                 <w:noProof/>
                 <w:webHidden/>
               </w:rPr>
@@ -1394,12 +1464,14 @@
             </w:r>
             <w:r>
               <w:rPr>
-                <w:noProof/>
-                <w:webHidden/>
-              </w:rPr>
-            </w:r>
-            <w:r>
-              <w:rPr>
+                <w:rFonts w:ascii="Roboto" w:hAnsi="Roboto"/>
+                <w:noProof/>
+                <w:webHidden/>
+              </w:rPr>
+            </w:r>
+            <w:r>
+              <w:rPr>
+                <w:rFonts w:ascii="Roboto" w:hAnsi="Roboto"/>
                 <w:noProof/>
                 <w:webHidden/>
               </w:rPr>
@@ -1407,6 +1479,7 @@
             </w:r>
             <w:r>
               <w:rPr>
+                <w:rFonts w:ascii="Roboto" w:hAnsi="Roboto"/>
                 <w:noProof/>
                 <w:webHidden/>
               </w:rPr>
@@ -1414,6 +1487,7 @@
             </w:r>
             <w:r>
               <w:rPr>
+                <w:rFonts w:ascii="Roboto" w:hAnsi="Roboto"/>
                 <w:noProof/>
                 <w:webHidden/>
               </w:rPr>
@@ -1429,7 +1503,7 @@
               <w:tab w:val="right" w:leader="dot" w:pos="9062"/>
             </w:tabs>
             <w:rPr>
-              <w:rFonts w:asciiTheme="minorHAnsi" w:eastAsiaTheme="minorEastAsia" w:hAnsiTheme="minorHAnsi"/>
+              <w:rFonts w:ascii="Roboto" w:eastAsiaTheme="minorEastAsia" w:hAnsi="Roboto"/>
               <w:noProof/>
               <w:lang w:eastAsia="de-DE"/>
             </w:rPr>
@@ -1438,13 +1512,15 @@
             <w:r>
               <w:rPr>
                 <w:rStyle w:val="Hyperlink"/>
-                <w:noProof/>
+                <w:rFonts w:ascii="Roboto" w:hAnsi="Roboto"/>
+                <w:noProof/>
+                <w:color w:val="auto"/>
               </w:rPr>
               <w:t>4.</w:t>
             </w:r>
             <w:r>
               <w:rPr>
-                <w:rFonts w:asciiTheme="minorHAnsi" w:eastAsiaTheme="minorEastAsia" w:hAnsiTheme="minorHAnsi"/>
+                <w:rFonts w:ascii="Roboto" w:eastAsiaTheme="minorEastAsia" w:hAnsi="Roboto"/>
                 <w:noProof/>
                 <w:lang w:eastAsia="de-DE"/>
               </w:rPr>
@@ -1453,12 +1529,15 @@
             <w:r>
               <w:rPr>
                 <w:rStyle w:val="Hyperlink"/>
-                <w:noProof/>
+                <w:rFonts w:ascii="Roboto" w:hAnsi="Roboto"/>
+                <w:noProof/>
+                <w:color w:val="auto"/>
               </w:rPr>
               <w:t>Aktuelle Situation</w:t>
             </w:r>
             <w:r>
               <w:rPr>
+                <w:rFonts w:ascii="Roboto" w:hAnsi="Roboto"/>
                 <w:noProof/>
                 <w:webHidden/>
               </w:rPr>
@@ -1466,6 +1545,7 @@
             </w:r>
             <w:r>
               <w:rPr>
+                <w:rFonts w:ascii="Roboto" w:hAnsi="Roboto"/>
                 <w:noProof/>
                 <w:webHidden/>
               </w:rPr>
@@ -1473,6 +1553,7 @@
             </w:r>
             <w:r>
               <w:rPr>
+                <w:rFonts w:ascii="Roboto" w:hAnsi="Roboto"/>
                 <w:noProof/>
                 <w:webHidden/>
               </w:rPr>
@@ -1480,12 +1561,14 @@
             </w:r>
             <w:r>
               <w:rPr>
-                <w:noProof/>
-                <w:webHidden/>
-              </w:rPr>
-            </w:r>
-            <w:r>
-              <w:rPr>
+                <w:rFonts w:ascii="Roboto" w:hAnsi="Roboto"/>
+                <w:noProof/>
+                <w:webHidden/>
+              </w:rPr>
+            </w:r>
+            <w:r>
+              <w:rPr>
+                <w:rFonts w:ascii="Roboto" w:hAnsi="Roboto"/>
                 <w:noProof/>
                 <w:webHidden/>
               </w:rPr>
@@ -1493,6 +1576,7 @@
             </w:r>
             <w:r>
               <w:rPr>
+                <w:rFonts w:ascii="Roboto" w:hAnsi="Roboto"/>
                 <w:noProof/>
                 <w:webHidden/>
               </w:rPr>
@@ -1500,6 +1584,7 @@
             </w:r>
             <w:r>
               <w:rPr>
+                <w:rFonts w:ascii="Roboto" w:hAnsi="Roboto"/>
                 <w:noProof/>
                 <w:webHidden/>
               </w:rPr>
@@ -1515,7 +1600,7 @@
               <w:tab w:val="right" w:leader="dot" w:pos="9062"/>
             </w:tabs>
             <w:rPr>
-              <w:rFonts w:asciiTheme="minorHAnsi" w:eastAsiaTheme="minorEastAsia" w:hAnsiTheme="minorHAnsi"/>
+              <w:rFonts w:ascii="Roboto" w:eastAsiaTheme="minorEastAsia" w:hAnsi="Roboto"/>
               <w:noProof/>
               <w:lang w:eastAsia="de-DE"/>
             </w:rPr>
@@ -1524,13 +1609,15 @@
             <w:r>
               <w:rPr>
                 <w:rStyle w:val="Hyperlink"/>
-                <w:noProof/>
+                <w:rFonts w:ascii="Roboto" w:hAnsi="Roboto"/>
+                <w:noProof/>
+                <w:color w:val="auto"/>
               </w:rPr>
               <w:t>5.</w:t>
             </w:r>
             <w:r>
               <w:rPr>
-                <w:rFonts w:asciiTheme="minorHAnsi" w:eastAsiaTheme="minorEastAsia" w:hAnsiTheme="minorHAnsi"/>
+                <w:rFonts w:ascii="Roboto" w:eastAsiaTheme="minorEastAsia" w:hAnsi="Roboto"/>
                 <w:noProof/>
                 <w:lang w:eastAsia="de-DE"/>
               </w:rPr>
@@ -1539,12 +1626,15 @@
             <w:r>
               <w:rPr>
                 <w:rStyle w:val="Hyperlink"/>
-                <w:noProof/>
+                <w:rFonts w:ascii="Roboto" w:hAnsi="Roboto"/>
+                <w:noProof/>
+                <w:color w:val="auto"/>
               </w:rPr>
               <w:t>Marketing und Vertrieb</w:t>
             </w:r>
             <w:r>
               <w:rPr>
+                <w:rFonts w:ascii="Roboto" w:hAnsi="Roboto"/>
                 <w:noProof/>
                 <w:webHidden/>
               </w:rPr>
@@ -1552,6 +1642,7 @@
             </w:r>
             <w:r>
               <w:rPr>
+                <w:rFonts w:ascii="Roboto" w:hAnsi="Roboto"/>
                 <w:noProof/>
                 <w:webHidden/>
               </w:rPr>
@@ -1559,6 +1650,7 @@
             </w:r>
             <w:r>
               <w:rPr>
+                <w:rFonts w:ascii="Roboto" w:hAnsi="Roboto"/>
                 <w:noProof/>
                 <w:webHidden/>
               </w:rPr>
@@ -1566,12 +1658,14 @@
             </w:r>
             <w:r>
               <w:rPr>
-                <w:noProof/>
-                <w:webHidden/>
-              </w:rPr>
-            </w:r>
-            <w:r>
-              <w:rPr>
+                <w:rFonts w:ascii="Roboto" w:hAnsi="Roboto"/>
+                <w:noProof/>
+                <w:webHidden/>
+              </w:rPr>
+            </w:r>
+            <w:r>
+              <w:rPr>
+                <w:rFonts w:ascii="Roboto" w:hAnsi="Roboto"/>
                 <w:noProof/>
                 <w:webHidden/>
               </w:rPr>
@@ -1579,6 +1673,7 @@
             </w:r>
             <w:r>
               <w:rPr>
+                <w:rFonts w:ascii="Roboto" w:hAnsi="Roboto"/>
                 <w:noProof/>
                 <w:webHidden/>
               </w:rPr>
@@ -1586,6 +1681,7 @@
             </w:r>
             <w:r>
               <w:rPr>
+                <w:rFonts w:ascii="Roboto" w:hAnsi="Roboto"/>
                 <w:noProof/>
                 <w:webHidden/>
               </w:rPr>
@@ -1601,7 +1697,7 @@
               <w:tab w:val="right" w:leader="dot" w:pos="9062"/>
             </w:tabs>
             <w:rPr>
-              <w:rFonts w:asciiTheme="minorHAnsi" w:eastAsiaTheme="minorEastAsia" w:hAnsiTheme="minorHAnsi"/>
+              <w:rFonts w:ascii="Roboto" w:eastAsiaTheme="minorEastAsia" w:hAnsi="Roboto"/>
               <w:noProof/>
               <w:lang w:eastAsia="de-DE"/>
             </w:rPr>
@@ -1610,13 +1706,15 @@
             <w:r>
               <w:rPr>
                 <w:rStyle w:val="Hyperlink"/>
-                <w:noProof/>
+                <w:rFonts w:ascii="Roboto" w:hAnsi="Roboto"/>
+                <w:noProof/>
+                <w:color w:val="auto"/>
               </w:rPr>
               <w:t>6.</w:t>
             </w:r>
             <w:r>
               <w:rPr>
-                <w:rFonts w:asciiTheme="minorHAnsi" w:eastAsiaTheme="minorEastAsia" w:hAnsiTheme="minorHAnsi"/>
+                <w:rFonts w:ascii="Roboto" w:eastAsiaTheme="minorEastAsia" w:hAnsi="Roboto"/>
                 <w:noProof/>
                 <w:lang w:eastAsia="de-DE"/>
               </w:rPr>
@@ -1625,12 +1723,15 @@
             <w:r>
               <w:rPr>
                 <w:rStyle w:val="Hyperlink"/>
-                <w:noProof/>
+                <w:rFonts w:ascii="Roboto" w:hAnsi="Roboto"/>
+                <w:noProof/>
+                <w:color w:val="auto"/>
               </w:rPr>
               <w:t>Team</w:t>
             </w:r>
             <w:r>
               <w:rPr>
+                <w:rFonts w:ascii="Roboto" w:hAnsi="Roboto"/>
                 <w:noProof/>
                 <w:webHidden/>
               </w:rPr>
@@ -1638,6 +1739,7 @@
             </w:r>
             <w:r>
               <w:rPr>
+                <w:rFonts w:ascii="Roboto" w:hAnsi="Roboto"/>
                 <w:noProof/>
                 <w:webHidden/>
               </w:rPr>
@@ -1645,6 +1747,7 @@
             </w:r>
             <w:r>
               <w:rPr>
+                <w:rFonts w:ascii="Roboto" w:hAnsi="Roboto"/>
                 <w:noProof/>
                 <w:webHidden/>
               </w:rPr>
@@ -1652,12 +1755,14 @@
             </w:r>
             <w:r>
               <w:rPr>
-                <w:noProof/>
-                <w:webHidden/>
-              </w:rPr>
-            </w:r>
-            <w:r>
-              <w:rPr>
+                <w:rFonts w:ascii="Roboto" w:hAnsi="Roboto"/>
+                <w:noProof/>
+                <w:webHidden/>
+              </w:rPr>
+            </w:r>
+            <w:r>
+              <w:rPr>
+                <w:rFonts w:ascii="Roboto" w:hAnsi="Roboto"/>
                 <w:noProof/>
                 <w:webHidden/>
               </w:rPr>
@@ -1665,6 +1770,7 @@
             </w:r>
             <w:r>
               <w:rPr>
+                <w:rFonts w:ascii="Roboto" w:hAnsi="Roboto"/>
                 <w:noProof/>
                 <w:webHidden/>
               </w:rPr>
@@ -1672,6 +1778,7 @@
             </w:r>
             <w:r>
               <w:rPr>
+                <w:rFonts w:ascii="Roboto" w:hAnsi="Roboto"/>
                 <w:noProof/>
                 <w:webHidden/>
               </w:rPr>
@@ -1687,7 +1794,7 @@
               <w:tab w:val="right" w:leader="dot" w:pos="9062"/>
             </w:tabs>
             <w:rPr>
-              <w:rFonts w:asciiTheme="minorHAnsi" w:eastAsiaTheme="minorEastAsia" w:hAnsiTheme="minorHAnsi"/>
+              <w:rFonts w:ascii="Roboto" w:eastAsiaTheme="minorEastAsia" w:hAnsi="Roboto"/>
               <w:noProof/>
               <w:lang w:eastAsia="de-DE"/>
             </w:rPr>
@@ -1696,13 +1803,15 @@
             <w:r>
               <w:rPr>
                 <w:rStyle w:val="Hyperlink"/>
-                <w:noProof/>
+                <w:rFonts w:ascii="Roboto" w:hAnsi="Roboto"/>
+                <w:noProof/>
+                <w:color w:val="auto"/>
               </w:rPr>
               <w:t>7.</w:t>
             </w:r>
             <w:r>
               <w:rPr>
-                <w:rFonts w:asciiTheme="minorHAnsi" w:eastAsiaTheme="minorEastAsia" w:hAnsiTheme="minorHAnsi"/>
+                <w:rFonts w:ascii="Roboto" w:eastAsiaTheme="minorEastAsia" w:hAnsi="Roboto"/>
                 <w:noProof/>
                 <w:lang w:eastAsia="de-DE"/>
               </w:rPr>
@@ -1711,12 +1820,15 @@
             <w:r>
               <w:rPr>
                 <w:rStyle w:val="Hyperlink"/>
-                <w:noProof/>
+                <w:rFonts w:ascii="Roboto" w:hAnsi="Roboto"/>
+                <w:noProof/>
+                <w:color w:val="auto"/>
               </w:rPr>
               <w:t>Finanzen</w:t>
             </w:r>
             <w:r>
               <w:rPr>
+                <w:rFonts w:ascii="Roboto" w:hAnsi="Roboto"/>
                 <w:noProof/>
                 <w:webHidden/>
               </w:rPr>
@@ -1724,6 +1836,7 @@
             </w:r>
             <w:r>
               <w:rPr>
+                <w:rFonts w:ascii="Roboto" w:hAnsi="Roboto"/>
                 <w:noProof/>
                 <w:webHidden/>
               </w:rPr>
@@ -1731,6 +1844,7 @@
             </w:r>
             <w:r>
               <w:rPr>
+                <w:rFonts w:ascii="Roboto" w:hAnsi="Roboto"/>
                 <w:noProof/>
                 <w:webHidden/>
               </w:rPr>
@@ -1738,12 +1852,14 @@
             </w:r>
             <w:r>
               <w:rPr>
-                <w:noProof/>
-                <w:webHidden/>
-              </w:rPr>
-            </w:r>
-            <w:r>
-              <w:rPr>
+                <w:rFonts w:ascii="Roboto" w:hAnsi="Roboto"/>
+                <w:noProof/>
+                <w:webHidden/>
+              </w:rPr>
+            </w:r>
+            <w:r>
+              <w:rPr>
+                <w:rFonts w:ascii="Roboto" w:hAnsi="Roboto"/>
                 <w:noProof/>
                 <w:webHidden/>
               </w:rPr>
@@ -1751,6 +1867,7 @@
             </w:r>
             <w:r>
               <w:rPr>
+                <w:rFonts w:ascii="Roboto" w:hAnsi="Roboto"/>
                 <w:noProof/>
                 <w:webHidden/>
               </w:rPr>
@@ -1758,6 +1875,7 @@
             </w:r>
             <w:r>
               <w:rPr>
+                <w:rFonts w:ascii="Roboto" w:hAnsi="Roboto"/>
                 <w:noProof/>
                 <w:webHidden/>
               </w:rPr>
@@ -1773,7 +1891,7 @@
               <w:tab w:val="right" w:leader="dot" w:pos="9062"/>
             </w:tabs>
             <w:rPr>
-              <w:rFonts w:asciiTheme="minorHAnsi" w:eastAsiaTheme="minorEastAsia" w:hAnsiTheme="minorHAnsi"/>
+              <w:rFonts w:ascii="Roboto" w:eastAsiaTheme="minorEastAsia" w:hAnsi="Roboto"/>
               <w:noProof/>
               <w:lang w:eastAsia="de-DE"/>
             </w:rPr>
@@ -1782,13 +1900,15 @@
             <w:r>
               <w:rPr>
                 <w:rStyle w:val="Hyperlink"/>
-                <w:noProof/>
+                <w:rFonts w:ascii="Roboto" w:hAnsi="Roboto"/>
+                <w:noProof/>
+                <w:color w:val="auto"/>
               </w:rPr>
               <w:t>8.</w:t>
             </w:r>
             <w:r>
               <w:rPr>
-                <w:rFonts w:asciiTheme="minorHAnsi" w:eastAsiaTheme="minorEastAsia" w:hAnsiTheme="minorHAnsi"/>
+                <w:rFonts w:ascii="Roboto" w:eastAsiaTheme="minorEastAsia" w:hAnsi="Roboto"/>
                 <w:noProof/>
                 <w:lang w:eastAsia="de-DE"/>
               </w:rPr>
@@ -1797,12 +1917,15 @@
             <w:r>
               <w:rPr>
                 <w:rStyle w:val="Hyperlink"/>
-                <w:noProof/>
+                <w:rFonts w:ascii="Roboto" w:hAnsi="Roboto"/>
+                <w:noProof/>
+                <w:color w:val="auto"/>
               </w:rPr>
               <w:t>Chancen und Risiken</w:t>
             </w:r>
             <w:r>
               <w:rPr>
+                <w:rFonts w:ascii="Roboto" w:hAnsi="Roboto"/>
                 <w:noProof/>
                 <w:webHidden/>
               </w:rPr>
@@ -1810,6 +1933,7 @@
             </w:r>
             <w:r>
               <w:rPr>
+                <w:rFonts w:ascii="Roboto" w:hAnsi="Roboto"/>
                 <w:noProof/>
                 <w:webHidden/>
               </w:rPr>
@@ -1817,6 +1941,7 @@
             </w:r>
             <w:r>
               <w:rPr>
+                <w:rFonts w:ascii="Roboto" w:hAnsi="Roboto"/>
                 <w:noProof/>
                 <w:webHidden/>
               </w:rPr>
@@ -1824,12 +1949,14 @@
             </w:r>
             <w:r>
               <w:rPr>
-                <w:noProof/>
-                <w:webHidden/>
-              </w:rPr>
-            </w:r>
-            <w:r>
-              <w:rPr>
+                <w:rFonts w:ascii="Roboto" w:hAnsi="Roboto"/>
+                <w:noProof/>
+                <w:webHidden/>
+              </w:rPr>
+            </w:r>
+            <w:r>
+              <w:rPr>
+                <w:rFonts w:ascii="Roboto" w:hAnsi="Roboto"/>
                 <w:noProof/>
                 <w:webHidden/>
               </w:rPr>
@@ -1837,6 +1964,7 @@
             </w:r>
             <w:r>
               <w:rPr>
+                <w:rFonts w:ascii="Roboto" w:hAnsi="Roboto"/>
                 <w:noProof/>
                 <w:webHidden/>
               </w:rPr>
@@ -1844,6 +1972,7 @@
             </w:r>
             <w:r>
               <w:rPr>
+                <w:rFonts w:ascii="Roboto" w:hAnsi="Roboto"/>
                 <w:noProof/>
                 <w:webHidden/>
               </w:rPr>
@@ -1858,7 +1987,7 @@
               <w:tab w:val="right" w:leader="dot" w:pos="9062"/>
             </w:tabs>
             <w:rPr>
-              <w:rFonts w:asciiTheme="minorHAnsi" w:eastAsiaTheme="minorEastAsia" w:hAnsiTheme="minorHAnsi"/>
+              <w:rFonts w:ascii="Roboto" w:eastAsiaTheme="minorEastAsia" w:hAnsi="Roboto"/>
               <w:noProof/>
               <w:lang w:eastAsia="de-DE"/>
             </w:rPr>
@@ -1867,12 +1996,15 @@
             <w:r>
               <w:rPr>
                 <w:rStyle w:val="Hyperlink"/>
-                <w:noProof/>
+                <w:rFonts w:ascii="Roboto" w:hAnsi="Roboto"/>
+                <w:noProof/>
+                <w:color w:val="auto"/>
               </w:rPr>
               <w:t>Anhang</w:t>
             </w:r>
             <w:r>
               <w:rPr>
+                <w:rFonts w:ascii="Roboto" w:hAnsi="Roboto"/>
                 <w:noProof/>
                 <w:webHidden/>
               </w:rPr>
@@ -1880,6 +2012,7 @@
             </w:r>
             <w:r>
               <w:rPr>
+                <w:rFonts w:ascii="Roboto" w:hAnsi="Roboto"/>
                 <w:noProof/>
                 <w:webHidden/>
               </w:rPr>
@@ -1887,6 +2020,7 @@
             </w:r>
             <w:r>
               <w:rPr>
+                <w:rFonts w:ascii="Roboto" w:hAnsi="Roboto"/>
                 <w:noProof/>
                 <w:webHidden/>
               </w:rPr>
@@ -1894,12 +2028,14 @@
             </w:r>
             <w:r>
               <w:rPr>
-                <w:noProof/>
-                <w:webHidden/>
-              </w:rPr>
-            </w:r>
-            <w:r>
-              <w:rPr>
+                <w:rFonts w:ascii="Roboto" w:hAnsi="Roboto"/>
+                <w:noProof/>
+                <w:webHidden/>
+              </w:rPr>
+            </w:r>
+            <w:r>
+              <w:rPr>
+                <w:rFonts w:ascii="Roboto" w:hAnsi="Roboto"/>
                 <w:noProof/>
                 <w:webHidden/>
               </w:rPr>
@@ -1907,6 +2043,7 @@
             </w:r>
             <w:r>
               <w:rPr>
+                <w:rFonts w:ascii="Roboto" w:hAnsi="Roboto"/>
                 <w:noProof/>
                 <w:webHidden/>
               </w:rPr>
@@ -1914,6 +2051,7 @@
             </w:r>
             <w:r>
               <w:rPr>
+                <w:rFonts w:ascii="Roboto" w:hAnsi="Roboto"/>
                 <w:noProof/>
                 <w:webHidden/>
               </w:rPr>
@@ -1922,8 +2060,14 @@
           </w:hyperlink>
         </w:p>
         <w:p>
+          <w:pPr>
+            <w:rPr>
+              <w:rFonts w:ascii="Roboto" w:hAnsi="Roboto"/>
+            </w:rPr>
+          </w:pPr>
           <w:r>
             <w:rPr>
+              <w:rFonts w:ascii="Roboto" w:hAnsi="Roboto"/>
               <w:b/>
               <w:bCs/>
             </w:rPr>
@@ -1932,13 +2076,33 @@
         </w:p>
       </w:sdtContent>
     </w:sdt>
-    <w:p/>
-    <w:p>
-      <w:r>
+    <w:p>
+      <w:pPr>
+        <w:rPr>
+          <w:rFonts w:ascii="Roboto" w:hAnsi="Roboto"/>
+        </w:rPr>
+      </w:pPr>
+    </w:p>
+    <w:p>
+      <w:pPr>
+        <w:rPr>
+          <w:rFonts w:ascii="Roboto" w:hAnsi="Roboto"/>
+        </w:rPr>
+      </w:pPr>
+      <w:r>
+        <w:rPr>
+          <w:rFonts w:ascii="Roboto" w:hAnsi="Roboto"/>
+        </w:rPr>
         <w:br w:type="page"/>
       </w:r>
     </w:p>
-    <w:p/>
+    <w:p>
+      <w:pPr>
+        <w:rPr>
+          <w:rFonts w:ascii="Roboto" w:hAnsi="Roboto"/>
+        </w:rPr>
+      </w:pPr>
+    </w:p>
     <w:p>
       <w:pPr>
         <w:pStyle w:val="berschrift1"/>
@@ -1946,21 +2110,41 @@
           <w:ilvl w:val="0"/>
           <w:numId w:val="1"/>
         </w:numPr>
+        <w:rPr>
+          <w:rFonts w:ascii="Roboto" w:hAnsi="Roboto"/>
+        </w:rPr>
       </w:pPr>
       <w:bookmarkStart w:id="0" w:name="_Toc57121894"/>
       <w:r>
+        <w:rPr>
+          <w:rFonts w:ascii="Roboto" w:hAnsi="Roboto"/>
+        </w:rPr>
         <w:t>Einführung</w:t>
       </w:r>
       <w:bookmarkEnd w:id="0"/>
     </w:p>
     <w:p>
-      <w:r>
+      <w:pPr>
+        <w:rPr>
+          <w:rFonts w:ascii="Roboto" w:hAnsi="Roboto"/>
+        </w:rPr>
+      </w:pPr>
+      <w:r>
+        <w:rPr>
+          <w:rFonts w:ascii="Roboto" w:hAnsi="Roboto"/>
+        </w:rPr>
         <w:t>[TODO]</w:t>
       </w:r>
     </w:p>
     <w:p>
-      <w:r>
-        <w:rPr>
+      <w:pPr>
+        <w:rPr>
+          <w:rFonts w:ascii="Roboto" w:hAnsi="Roboto"/>
+        </w:rPr>
+      </w:pPr>
+      <w:r>
+        <w:rPr>
+          <w:rFonts w:ascii="Roboto" w:hAnsi="Roboto"/>
           <w:noProof/>
         </w:rPr>
         <w:drawing>
@@ -2020,9 +2204,15 @@
           <w:ilvl w:val="0"/>
           <w:numId w:val="1"/>
         </w:numPr>
+        <w:rPr>
+          <w:rFonts w:ascii="Roboto" w:hAnsi="Roboto"/>
+        </w:rPr>
       </w:pPr>
       <w:bookmarkStart w:id="1" w:name="_Toc57121895"/>
       <w:r>
+        <w:rPr>
+          <w:rFonts w:ascii="Roboto" w:hAnsi="Roboto"/>
+        </w:rPr>
         <w:t>Geschäftsmodell</w:t>
       </w:r>
       <w:bookmarkEnd w:id="1"/>
@@ -2034,9 +2224,15 @@
           <w:ilvl w:val="1"/>
           <w:numId w:val="1"/>
         </w:numPr>
+        <w:rPr>
+          <w:rFonts w:ascii="Roboto" w:hAnsi="Roboto"/>
+        </w:rPr>
       </w:pPr>
       <w:bookmarkStart w:id="2" w:name="_Toc57121896"/>
       <w:r>
+        <w:rPr>
+          <w:rFonts w:ascii="Roboto" w:hAnsi="Roboto"/>
+        </w:rPr>
         <w:t>Vision und Mission</w:t>
       </w:r>
       <w:bookmarkEnd w:id="2"/>
@@ -2085,18 +2281,18 @@
     </w:p>
     <w:p>
       <w:r>
+        <w:t xml:space="preserve">Unserer Vision ist es einen Beitrag zur Bekämpfung der Pandemie zu leisten, sodass die Menschen, die Wirtschaft und </w:t>
+      </w:r>
+      <w:r>
+        <w:t>die gesamte</w:t>
+      </w:r>
+      <w:r>
+        <w:t xml:space="preserve"> Gesellschaft schnell wieder gesund wird und die Pandemie gemeistert werden kann.</w:t>
+      </w:r>
+    </w:p>
+    <w:p>
+      <w:r>
         <w:lastRenderedPageBreak/>
-        <w:t xml:space="preserve">Unserer Vision ist es einen Beitrag zur Bekämpfung der Pandemie zu leisten, sodass die Menschen, die Wirtschaft und </w:t>
-      </w:r>
-      <w:r>
-        <w:t>die gesamte</w:t>
-      </w:r>
-      <w:r>
-        <w:t xml:space="preserve"> Gesellschaft schnell wieder gesund wird und die Pandemie gemeistert werden kann.</w:t>
-      </w:r>
-    </w:p>
-    <w:p>
-      <w:r>
         <w:t>Auch über die jetzige</w:t>
       </w:r>
       <w:r>
@@ -2131,9 +2327,15 @@
           <w:ilvl w:val="1"/>
           <w:numId w:val="1"/>
         </w:numPr>
+        <w:rPr>
+          <w:rFonts w:ascii="Roboto" w:hAnsi="Roboto"/>
+        </w:rPr>
       </w:pPr>
       <w:bookmarkStart w:id="3" w:name="_Toc57121897"/>
       <w:r>
+        <w:rPr>
+          <w:rFonts w:ascii="Roboto" w:hAnsi="Roboto"/>
+        </w:rPr>
         <w:t>Strategie</w:t>
       </w:r>
       <w:bookmarkEnd w:id="3"/>
@@ -2177,12 +2379,15 @@
     <w:p>
       <w:pPr>
         <w:rPr>
-          <w:rFonts w:asciiTheme="majorHAnsi" w:eastAsiaTheme="majorEastAsia" w:hAnsiTheme="majorHAnsi" w:cstheme="majorBidi"/>
+          <w:rFonts w:ascii="Roboto" w:eastAsiaTheme="majorEastAsia" w:hAnsi="Roboto" w:cstheme="majorBidi"/>
           <w:sz w:val="32"/>
           <w:szCs w:val="32"/>
         </w:rPr>
       </w:pPr>
       <w:r>
+        <w:rPr>
+          <w:rFonts w:ascii="Roboto" w:hAnsi="Roboto"/>
+        </w:rPr>
         <w:br w:type="page"/>
       </w:r>
     </w:p>
@@ -2193,9 +2398,15 @@
           <w:ilvl w:val="0"/>
           <w:numId w:val="1"/>
         </w:numPr>
+        <w:rPr>
+          <w:rFonts w:ascii="Roboto" w:hAnsi="Roboto"/>
+        </w:rPr>
       </w:pPr>
       <w:bookmarkStart w:id="4" w:name="_Toc57121898"/>
       <w:r>
+        <w:rPr>
+          <w:rFonts w:ascii="Roboto" w:hAnsi="Roboto"/>
+        </w:rPr>
         <w:lastRenderedPageBreak/>
         <w:t>Technologie</w:t>
       </w:r>
@@ -2373,12 +2584,15 @@
     <w:p>
       <w:pPr>
         <w:rPr>
-          <w:rFonts w:asciiTheme="majorHAnsi" w:eastAsiaTheme="majorEastAsia" w:hAnsiTheme="majorHAnsi" w:cstheme="majorBidi"/>
+          <w:rFonts w:ascii="Roboto" w:eastAsiaTheme="majorEastAsia" w:hAnsi="Roboto" w:cstheme="majorBidi"/>
           <w:sz w:val="32"/>
           <w:szCs w:val="32"/>
         </w:rPr>
       </w:pPr>
       <w:r>
+        <w:rPr>
+          <w:rFonts w:ascii="Roboto" w:hAnsi="Roboto"/>
+        </w:rPr>
         <w:br w:type="page"/>
       </w:r>
     </w:p>
@@ -2389,9 +2603,15 @@
           <w:ilvl w:val="0"/>
           <w:numId w:val="1"/>
         </w:numPr>
+        <w:rPr>
+          <w:rFonts w:ascii="Roboto" w:hAnsi="Roboto"/>
+        </w:rPr>
       </w:pPr>
       <w:bookmarkStart w:id="5" w:name="_Toc57121899"/>
       <w:r>
+        <w:rPr>
+          <w:rFonts w:ascii="Roboto" w:hAnsi="Roboto"/>
+        </w:rPr>
         <w:lastRenderedPageBreak/>
         <w:t>Aktuelle Situation</w:t>
       </w:r>
@@ -2406,8 +2626,14 @@
       </w:r>
     </w:p>
     <w:p>
-      <w:r>
-        <w:rPr>
+      <w:pPr>
+        <w:rPr>
+          <w:rFonts w:ascii="Roboto" w:hAnsi="Roboto"/>
+        </w:rPr>
+      </w:pPr>
+      <w:r>
+        <w:rPr>
+          <w:rFonts w:ascii="Roboto" w:hAnsi="Roboto"/>
           <w:noProof/>
         </w:rPr>
         <w:drawing>
@@ -2469,6 +2695,7 @@
       </w:r>
       <w:r>
         <w:rPr>
+          <w:rFonts w:ascii="Roboto" w:hAnsi="Roboto"/>
           <w:noProof/>
         </w:rPr>
         <w:drawing>
@@ -2534,11 +2761,7 @@
         <w:t xml:space="preserve">Wir sind der Ansicht, dass </w:t>
       </w:r>
       <w:r>
-        <w:t xml:space="preserve">wir diesen Trend durch unsere Systeme abschwächen können. Wenn unsere App flächeneckend eingesetzt wird könnten betroffene Personen einer Infektionsketten gut und schnell informiert werden. Im Moment wird dies umständlich über Listen, Zettel und mit </w:t>
-      </w:r>
-      <w:r>
-        <w:lastRenderedPageBreak/>
-        <w:t xml:space="preserve">viel Personalaufwand umgesetzt. Natürlich ist diese App nur ein kleiner Baustein einer größeren Aufgabe. Trotzdem kann Sie einen Beitrag zur Verhinderung eines weiteren Lockdowns leisten. </w:t>
+        <w:t xml:space="preserve">wir diesen Trend durch unsere Systeme abschwächen können. Wenn unsere App flächeneckend eingesetzt wird könnten betroffene Personen einer Infektionsketten gut und schnell informiert werden. Im Moment wird dies umständlich über Listen, Zettel und mit viel Personalaufwand umgesetzt. Natürlich ist diese App nur ein kleiner Baustein einer größeren Aufgabe. Trotzdem kann Sie einen Beitrag zur Verhinderung eines weiteren Lockdowns leisten. </w:t>
       </w:r>
     </w:p>
     <w:p>
@@ -2548,9 +2771,16 @@
           <w:ilvl w:val="0"/>
           <w:numId w:val="1"/>
         </w:numPr>
+        <w:rPr>
+          <w:rFonts w:ascii="Roboto" w:hAnsi="Roboto"/>
+        </w:rPr>
       </w:pPr>
       <w:bookmarkStart w:id="6" w:name="_Toc57121900"/>
       <w:r>
+        <w:rPr>
+          <w:rFonts w:ascii="Roboto" w:hAnsi="Roboto"/>
+        </w:rPr>
+        <w:lastRenderedPageBreak/>
         <w:t>Marketing und Vertrieb</w:t>
       </w:r>
       <w:bookmarkEnd w:id="6"/>
@@ -2558,15 +2788,21 @@
     <w:p>
       <w:pPr>
         <w:rPr>
-          <w:rFonts w:asciiTheme="majorHAnsi" w:eastAsiaTheme="majorEastAsia" w:hAnsiTheme="majorHAnsi" w:cstheme="majorBidi"/>
+          <w:rFonts w:ascii="Roboto" w:eastAsiaTheme="majorEastAsia" w:hAnsi="Roboto" w:cstheme="majorBidi"/>
           <w:sz w:val="32"/>
           <w:szCs w:val="32"/>
         </w:rPr>
       </w:pPr>
       <w:r>
+        <w:rPr>
+          <w:rFonts w:ascii="Roboto" w:hAnsi="Roboto"/>
+        </w:rPr>
         <w:t>[TODO]</w:t>
       </w:r>
       <w:r>
+        <w:rPr>
+          <w:rFonts w:ascii="Roboto" w:hAnsi="Roboto"/>
+        </w:rPr>
         <w:br w:type="page"/>
       </w:r>
     </w:p>
@@ -2577,9 +2813,15 @@
           <w:ilvl w:val="0"/>
           <w:numId w:val="1"/>
         </w:numPr>
+        <w:rPr>
+          <w:rFonts w:ascii="Roboto" w:hAnsi="Roboto"/>
+        </w:rPr>
       </w:pPr>
       <w:bookmarkStart w:id="7" w:name="_Toc57121901"/>
       <w:r>
+        <w:rPr>
+          <w:rFonts w:ascii="Roboto" w:hAnsi="Roboto"/>
+        </w:rPr>
         <w:lastRenderedPageBreak/>
         <w:t>Team</w:t>
       </w:r>
@@ -2602,8 +2844,20 @@
         <w:t xml:space="preserve"> bestehend aus sechs dualen Studenten der Dualen Hochschule Baden-Württemberg- Mannheim.</w:t>
       </w:r>
     </w:p>
-    <w:p/>
-    <w:p/>
+    <w:p>
+      <w:pPr>
+        <w:rPr>
+          <w:rFonts w:ascii="Roboto" w:hAnsi="Roboto"/>
+        </w:rPr>
+      </w:pPr>
+    </w:p>
+    <w:p>
+      <w:pPr>
+        <w:rPr>
+          <w:rFonts w:ascii="Roboto" w:hAnsi="Roboto"/>
+        </w:rPr>
+      </w:pPr>
+    </w:p>
     <w:tbl>
       <w:tblPr>
         <w:tblStyle w:val="Tabellenraster"/>
@@ -2619,12 +2873,12 @@
         <w:tblLook w:val="04A0" w:firstRow="1" w:lastRow="0" w:firstColumn="1" w:lastColumn="0" w:noHBand="0" w:noVBand="1"/>
       </w:tblPr>
       <w:tblGrid>
-        <w:gridCol w:w="673"/>
+        <w:gridCol w:w="668"/>
         <w:gridCol w:w="2046"/>
-        <w:gridCol w:w="673"/>
+        <w:gridCol w:w="669"/>
         <w:gridCol w:w="2377"/>
-        <w:gridCol w:w="1620"/>
-        <w:gridCol w:w="1683"/>
+        <w:gridCol w:w="1630"/>
+        <w:gridCol w:w="1682"/>
       </w:tblGrid>
       <w:tr>
         <w:tc>
@@ -2634,6 +2888,7 @@
           <w:p>
             <w:pPr>
               <w:rPr>
+                <w:rFonts w:ascii="Roboto" w:hAnsi="Roboto"/>
                 <w:b/>
               </w:rPr>
             </w:pPr>
@@ -2646,18 +2901,20 @@
           <w:p>
             <w:pPr>
               <w:rPr>
+                <w:rFonts w:ascii="Roboto" w:hAnsi="Roboto"/>
                 <w:b/>
               </w:rPr>
             </w:pPr>
             <w:r>
               <w:rPr>
+                <w:rFonts w:ascii="Roboto" w:hAnsi="Roboto"/>
                 <w:noProof/>
               </w:rPr>
               <w:drawing>
-                <wp:inline distT="0" distB="0" distL="0" distR="0" wp14:anchorId="7425213F" wp14:editId="25BB951F">
+                <wp:inline distT="0" distB="0" distL="0" distR="0" wp14:anchorId="7425213F" wp14:editId="703CFE89">
                   <wp:extent cx="1157020" cy="1157020"/>
-                  <wp:effectExtent l="0" t="0" r="0" b="0"/>
-                  <wp:docPr id="1" name="Grafik 1" descr="Benutzer"/>
+                  <wp:effectExtent l="0" t="0" r="5080" b="5080"/>
+                  <wp:docPr id="1" name="Grafik 1"/>
                   <wp:cNvGraphicFramePr>
                     <a:graphicFrameLocks xmlns:a="http://schemas.openxmlformats.org/drawingml/2006/main" noChangeAspect="1"/>
                   </wp:cNvGraphicFramePr>
@@ -2665,19 +2922,16 @@
                     <a:graphicData uri="http://schemas.openxmlformats.org/drawingml/2006/picture">
                       <pic:pic xmlns:pic="http://schemas.openxmlformats.org/drawingml/2006/picture">
                         <pic:nvPicPr>
-                          <pic:cNvPr id="1" name="Grafik 1" descr="Benutzer"/>
+                          <pic:cNvPr id="1" name="Grafik 1"/>
                           <pic:cNvPicPr>
                             <a:picLocks noChangeAspect="1" noChangeArrowheads="1"/>
                           </pic:cNvPicPr>
                         </pic:nvPicPr>
                         <pic:blipFill>
-                          <a:blip r:embed="rId12">
+                          <a:blip r:embed="rId12" cstate="print">
                             <a:extLst>
                               <a:ext uri="{28A0092B-C50C-407E-A947-70E740481C1C}">
                                 <a14:useLocalDpi xmlns:a14="http://schemas.microsoft.com/office/drawing/2010/main" val="0"/>
-                              </a:ext>
-                              <a:ext uri="{96DAC541-7B7A-43D3-8B79-37D633B846F1}">
-                                <asvg:svgBlip xmlns:asvg="http://schemas.microsoft.com/office/drawing/2016/SVG/main" r:embed="rId13"/>
                               </a:ext>
                             </a:extLst>
                           </a:blip>
@@ -2709,6 +2963,7 @@
           <w:p>
             <w:pPr>
               <w:rPr>
+                <w:rFonts w:ascii="Roboto" w:hAnsi="Roboto"/>
                 <w:b/>
               </w:rPr>
             </w:pPr>
@@ -2721,11 +2976,13 @@
           <w:p>
             <w:pPr>
               <w:rPr>
+                <w:rFonts w:ascii="Roboto" w:hAnsi="Roboto"/>
                 <w:b/>
               </w:rPr>
             </w:pPr>
             <w:r>
               <w:rPr>
+                <w:rFonts w:ascii="Roboto" w:hAnsi="Roboto"/>
                 <w:b/>
               </w:rPr>
               <w:t>Lukas Bach</w:t>
@@ -2734,11 +2991,20 @@
           <w:p>
             <w:pPr>
               <w:jc w:val="both"/>
-            </w:pPr>
-            <w:r>
+              <w:rPr>
+                <w:rFonts w:ascii="Roboto" w:hAnsi="Roboto"/>
+              </w:rPr>
+            </w:pPr>
+            <w:r>
+              <w:rPr>
+                <w:rFonts w:ascii="Roboto" w:hAnsi="Roboto"/>
+              </w:rPr>
               <w:t>DHBW-Mannheim</w:t>
             </w:r>
             <w:r>
+              <w:rPr>
+                <w:rFonts w:ascii="Roboto" w:hAnsi="Roboto"/>
+              </w:rPr>
               <w:br/>
               <w:t>Wirtschaftsinformatik – Data Science</w:t>
             </w:r>
@@ -2751,12 +3017,14 @@
           <w:p>
             <w:pPr>
               <w:rPr>
+                <w:rFonts w:ascii="Roboto" w:hAnsi="Roboto"/>
                 <w:i/>
                 <w:iCs/>
               </w:rPr>
             </w:pPr>
             <w:r>
               <w:rPr>
+                <w:rFonts w:ascii="Roboto" w:hAnsi="Roboto"/>
                 <w:i/>
                 <w:iCs/>
               </w:rPr>
@@ -2766,11 +3034,13 @@
           <w:p>
             <w:pPr>
               <w:rPr>
+                <w:rFonts w:ascii="Roboto" w:hAnsi="Roboto"/>
                 <w:iCs/>
               </w:rPr>
             </w:pPr>
             <w:r>
               <w:rPr>
+                <w:rFonts w:ascii="Roboto" w:hAnsi="Roboto"/>
                 <w:iCs/>
               </w:rPr>
               <w:t>Frontend Development</w:t>
@@ -2784,19 +3054,39 @@
           <w:p>
             <w:pPr>
               <w:rPr>
+                <w:rFonts w:ascii="Roboto" w:hAnsi="Roboto"/>
                 <w:i/>
               </w:rPr>
             </w:pPr>
             <w:r>
               <w:rPr>
+                <w:rFonts w:ascii="Roboto" w:hAnsi="Roboto"/>
                 <w:i/>
               </w:rPr>
               <w:t>Kompetenzen:</w:t>
             </w:r>
           </w:p>
-          <w:p/>
-          <w:p/>
-          <w:p/>
+          <w:p>
+            <w:pPr>
+              <w:rPr>
+                <w:rFonts w:ascii="Roboto" w:hAnsi="Roboto"/>
+              </w:rPr>
+            </w:pPr>
+          </w:p>
+          <w:p>
+            <w:pPr>
+              <w:rPr>
+                <w:rFonts w:ascii="Roboto" w:hAnsi="Roboto"/>
+              </w:rPr>
+            </w:pPr>
+          </w:p>
+          <w:p>
+            <w:pPr>
+              <w:rPr>
+                <w:rFonts w:ascii="Roboto" w:hAnsi="Roboto"/>
+              </w:rPr>
+            </w:pPr>
+          </w:p>
         </w:tc>
       </w:tr>
       <w:tr>
@@ -2807,6 +3097,7 @@
           <w:p>
             <w:pPr>
               <w:rPr>
+                <w:rFonts w:ascii="Roboto" w:hAnsi="Roboto"/>
                 <w:b/>
               </w:rPr>
             </w:pPr>
@@ -2819,6 +3110,7 @@
           <w:p>
             <w:pPr>
               <w:rPr>
+                <w:rFonts w:ascii="Roboto" w:hAnsi="Roboto"/>
                 <w:noProof/>
               </w:rPr>
             </w:pPr>
@@ -2831,6 +3123,7 @@
           <w:p>
             <w:pPr>
               <w:rPr>
+                <w:rFonts w:ascii="Roboto" w:hAnsi="Roboto"/>
                 <w:b/>
               </w:rPr>
             </w:pPr>
@@ -2843,6 +3136,7 @@
           <w:p>
             <w:pPr>
               <w:rPr>
+                <w:rFonts w:ascii="Roboto" w:hAnsi="Roboto"/>
                 <w:b/>
               </w:rPr>
             </w:pPr>
@@ -2855,6 +3149,7 @@
           <w:p>
             <w:pPr>
               <w:rPr>
+                <w:rFonts w:ascii="Roboto" w:hAnsi="Roboto"/>
                 <w:i/>
                 <w:iCs/>
               </w:rPr>
@@ -2868,6 +3163,7 @@
           <w:p>
             <w:pPr>
               <w:rPr>
+                <w:rFonts w:ascii="Roboto" w:hAnsi="Roboto"/>
                 <w:i/>
               </w:rPr>
             </w:pPr>
@@ -2882,6 +3178,7 @@
           <w:p>
             <w:pPr>
               <w:rPr>
+                <w:rFonts w:ascii="Roboto" w:hAnsi="Roboto"/>
                 <w:b/>
               </w:rPr>
             </w:pPr>
@@ -2894,11 +3191,13 @@
           <w:p>
             <w:pPr>
               <w:rPr>
+                <w:rFonts w:ascii="Roboto" w:hAnsi="Roboto"/>
                 <w:b/>
               </w:rPr>
             </w:pPr>
             <w:r>
               <w:rPr>
+                <w:rFonts w:ascii="Roboto" w:hAnsi="Roboto"/>
                 <w:noProof/>
               </w:rPr>
               <w:drawing>
@@ -2919,7 +3218,7 @@
                           </pic:cNvPicPr>
                         </pic:nvPicPr>
                         <pic:blipFill rotWithShape="1">
-                          <a:blip r:embed="rId14" cstate="print">
+                          <a:blip r:embed="rId13" cstate="print">
                             <a:extLst>
                               <a:ext uri="{28A0092B-C50C-407E-A947-70E740481C1C}">
                                 <a14:useLocalDpi xmlns:a14="http://schemas.microsoft.com/office/drawing/2010/main" val="0"/>
@@ -2962,6 +3261,7 @@
           <w:p>
             <w:pPr>
               <w:rPr>
+                <w:rFonts w:ascii="Roboto" w:hAnsi="Roboto"/>
                 <w:b/>
               </w:rPr>
             </w:pPr>
@@ -2974,11 +3274,13 @@
           <w:p>
             <w:pPr>
               <w:rPr>
+                <w:rFonts w:ascii="Roboto" w:hAnsi="Roboto"/>
                 <w:b/>
               </w:rPr>
             </w:pPr>
             <w:r>
               <w:rPr>
+                <w:rFonts w:ascii="Roboto" w:hAnsi="Roboto"/>
                 <w:b/>
               </w:rPr>
               <w:t>Lukas Benner</w:t>
@@ -2987,13 +3289,20 @@
           <w:p>
             <w:pPr>
               <w:rPr>
+                <w:rFonts w:ascii="Roboto" w:hAnsi="Roboto"/>
                 <w:b/>
               </w:rPr>
             </w:pPr>
             <w:r>
+              <w:rPr>
+                <w:rFonts w:ascii="Roboto" w:hAnsi="Roboto"/>
+              </w:rPr>
               <w:t>DHBW-Mannheim</w:t>
             </w:r>
             <w:r>
+              <w:rPr>
+                <w:rFonts w:ascii="Roboto" w:hAnsi="Roboto"/>
+              </w:rPr>
               <w:br/>
               <w:t>Wirtschaftsinformatik – Data Science</w:t>
             </w:r>
@@ -3006,12 +3315,14 @@
           <w:p>
             <w:pPr>
               <w:rPr>
+                <w:rFonts w:ascii="Roboto" w:hAnsi="Roboto"/>
                 <w:i/>
                 <w:iCs/>
               </w:rPr>
             </w:pPr>
             <w:r>
               <w:rPr>
+                <w:rFonts w:ascii="Roboto" w:hAnsi="Roboto"/>
                 <w:i/>
                 <w:iCs/>
               </w:rPr>
@@ -3019,8 +3330,14 @@
             </w:r>
           </w:p>
           <w:p>
-            <w:r>
-              <w:rPr>
+            <w:pPr>
+              <w:rPr>
+                <w:rFonts w:ascii="Roboto" w:hAnsi="Roboto"/>
+              </w:rPr>
+            </w:pPr>
+            <w:r>
+              <w:rPr>
+                <w:rFonts w:ascii="Roboto" w:hAnsi="Roboto"/>
                 <w:iCs/>
               </w:rPr>
               <w:t>Business und Organisation</w:t>
@@ -3034,19 +3351,39 @@
           <w:p>
             <w:pPr>
               <w:rPr>
+                <w:rFonts w:ascii="Roboto" w:hAnsi="Roboto"/>
                 <w:i/>
               </w:rPr>
             </w:pPr>
             <w:r>
               <w:rPr>
+                <w:rFonts w:ascii="Roboto" w:hAnsi="Roboto"/>
                 <w:i/>
               </w:rPr>
               <w:t>Kompetenzen:</w:t>
             </w:r>
           </w:p>
-          <w:p/>
-          <w:p/>
-          <w:p/>
+          <w:p>
+            <w:pPr>
+              <w:rPr>
+                <w:rFonts w:ascii="Roboto" w:hAnsi="Roboto"/>
+              </w:rPr>
+            </w:pPr>
+          </w:p>
+          <w:p>
+            <w:pPr>
+              <w:rPr>
+                <w:rFonts w:ascii="Roboto" w:hAnsi="Roboto"/>
+              </w:rPr>
+            </w:pPr>
+          </w:p>
+          <w:p>
+            <w:pPr>
+              <w:rPr>
+                <w:rFonts w:ascii="Roboto" w:hAnsi="Roboto"/>
+              </w:rPr>
+            </w:pPr>
+          </w:p>
         </w:tc>
       </w:tr>
       <w:tr>
@@ -3057,6 +3394,7 @@
           <w:p>
             <w:pPr>
               <w:rPr>
+                <w:rFonts w:ascii="Roboto" w:hAnsi="Roboto"/>
                 <w:b/>
               </w:rPr>
             </w:pPr>
@@ -3069,6 +3407,7 @@
           <w:p>
             <w:pPr>
               <w:rPr>
+                <w:rFonts w:ascii="Roboto" w:hAnsi="Roboto"/>
                 <w:noProof/>
               </w:rPr>
             </w:pPr>
@@ -3081,6 +3420,7 @@
           <w:p>
             <w:pPr>
               <w:rPr>
+                <w:rFonts w:ascii="Roboto" w:hAnsi="Roboto"/>
                 <w:b/>
               </w:rPr>
             </w:pPr>
@@ -3093,6 +3433,7 @@
           <w:p>
             <w:pPr>
               <w:rPr>
+                <w:rFonts w:ascii="Roboto" w:hAnsi="Roboto"/>
                 <w:b/>
               </w:rPr>
             </w:pPr>
@@ -3105,6 +3446,7 @@
           <w:p>
             <w:pPr>
               <w:rPr>
+                <w:rFonts w:ascii="Roboto" w:hAnsi="Roboto"/>
                 <w:i/>
                 <w:iCs/>
               </w:rPr>
@@ -3118,6 +3460,7 @@
           <w:p>
             <w:pPr>
               <w:rPr>
+                <w:rFonts w:ascii="Roboto" w:hAnsi="Roboto"/>
                 <w:i/>
               </w:rPr>
             </w:pPr>
@@ -3132,6 +3475,7 @@
           <w:p>
             <w:pPr>
               <w:rPr>
+                <w:rFonts w:ascii="Roboto" w:hAnsi="Roboto"/>
                 <w:b/>
               </w:rPr>
             </w:pPr>
@@ -3144,11 +3488,13 @@
           <w:p>
             <w:pPr>
               <w:rPr>
+                <w:rFonts w:ascii="Roboto" w:hAnsi="Roboto"/>
                 <w:b/>
               </w:rPr>
             </w:pPr>
             <w:r>
               <w:rPr>
+                <w:rFonts w:ascii="Roboto" w:hAnsi="Roboto"/>
                 <w:noProof/>
               </w:rPr>
               <w:drawing>
@@ -3169,7 +3515,7 @@
                           </pic:cNvPicPr>
                         </pic:nvPicPr>
                         <pic:blipFill>
-                          <a:blip r:embed="rId15">
+                          <a:blip r:embed="rId14">
                             <a:extLst>
                               <a:ext uri="{28A0092B-C50C-407E-A947-70E740481C1C}">
                                 <a14:useLocalDpi xmlns:a14="http://schemas.microsoft.com/office/drawing/2010/main" val="0"/>
@@ -3208,6 +3554,7 @@
           <w:p>
             <w:pPr>
               <w:rPr>
+                <w:rFonts w:ascii="Roboto" w:hAnsi="Roboto"/>
                 <w:b/>
               </w:rPr>
             </w:pPr>
@@ -3220,11 +3567,13 @@
           <w:p>
             <w:pPr>
               <w:rPr>
+                <w:rFonts w:ascii="Roboto" w:hAnsi="Roboto"/>
                 <w:b/>
               </w:rPr>
             </w:pPr>
             <w:r>
               <w:rPr>
+                <w:rFonts w:ascii="Roboto" w:hAnsi="Roboto"/>
                 <w:b/>
               </w:rPr>
               <w:t>Nico Heller</w:t>
@@ -3233,13 +3582,20 @@
           <w:p>
             <w:pPr>
               <w:rPr>
+                <w:rFonts w:ascii="Roboto" w:hAnsi="Roboto"/>
                 <w:b/>
               </w:rPr>
             </w:pPr>
             <w:r>
+              <w:rPr>
+                <w:rFonts w:ascii="Roboto" w:hAnsi="Roboto"/>
+              </w:rPr>
               <w:t>DHBW-Mannheim</w:t>
             </w:r>
             <w:r>
+              <w:rPr>
+                <w:rFonts w:ascii="Roboto" w:hAnsi="Roboto"/>
+              </w:rPr>
               <w:br/>
               <w:t>Wirtschaftsinformatik – Data Science</w:t>
             </w:r>
@@ -3252,12 +3608,14 @@
           <w:p>
             <w:pPr>
               <w:rPr>
+                <w:rFonts w:ascii="Roboto" w:hAnsi="Roboto"/>
                 <w:i/>
                 <w:iCs/>
               </w:rPr>
             </w:pPr>
             <w:r>
               <w:rPr>
+                <w:rFonts w:ascii="Roboto" w:hAnsi="Roboto"/>
                 <w:i/>
                 <w:iCs/>
               </w:rPr>
@@ -3265,8 +3623,14 @@
             </w:r>
           </w:p>
           <w:p>
-            <w:r>
-              <w:rPr>
+            <w:pPr>
+              <w:rPr>
+                <w:rFonts w:ascii="Roboto" w:hAnsi="Roboto"/>
+              </w:rPr>
+            </w:pPr>
+            <w:r>
+              <w:rPr>
+                <w:rFonts w:ascii="Roboto" w:hAnsi="Roboto"/>
                 <w:iCs/>
               </w:rPr>
               <w:t>Frontend Development</w:t>
@@ -3280,19 +3644,39 @@
           <w:p>
             <w:pPr>
               <w:rPr>
+                <w:rFonts w:ascii="Roboto" w:hAnsi="Roboto"/>
                 <w:i/>
               </w:rPr>
             </w:pPr>
             <w:r>
               <w:rPr>
+                <w:rFonts w:ascii="Roboto" w:hAnsi="Roboto"/>
                 <w:i/>
               </w:rPr>
               <w:t>Kompetenzen:</w:t>
             </w:r>
           </w:p>
-          <w:p/>
-          <w:p/>
-          <w:p/>
+          <w:p>
+            <w:pPr>
+              <w:rPr>
+                <w:rFonts w:ascii="Roboto" w:hAnsi="Roboto"/>
+              </w:rPr>
+            </w:pPr>
+          </w:p>
+          <w:p>
+            <w:pPr>
+              <w:rPr>
+                <w:rFonts w:ascii="Roboto" w:hAnsi="Roboto"/>
+              </w:rPr>
+            </w:pPr>
+          </w:p>
+          <w:p>
+            <w:pPr>
+              <w:rPr>
+                <w:rFonts w:ascii="Roboto" w:hAnsi="Roboto"/>
+              </w:rPr>
+            </w:pPr>
+          </w:p>
         </w:tc>
       </w:tr>
       <w:tr>
@@ -3303,6 +3687,7 @@
           <w:p>
             <w:pPr>
               <w:rPr>
+                <w:rFonts w:ascii="Roboto" w:hAnsi="Roboto"/>
                 <w:b/>
               </w:rPr>
             </w:pPr>
@@ -3315,6 +3700,7 @@
           <w:p>
             <w:pPr>
               <w:rPr>
+                <w:rFonts w:ascii="Roboto" w:hAnsi="Roboto"/>
                 <w:noProof/>
               </w:rPr>
             </w:pPr>
@@ -3327,6 +3713,7 @@
           <w:p>
             <w:pPr>
               <w:rPr>
+                <w:rFonts w:ascii="Roboto" w:hAnsi="Roboto"/>
                 <w:b/>
               </w:rPr>
             </w:pPr>
@@ -3339,6 +3726,7 @@
           <w:p>
             <w:pPr>
               <w:rPr>
+                <w:rFonts w:ascii="Roboto" w:hAnsi="Roboto"/>
                 <w:b/>
               </w:rPr>
             </w:pPr>
@@ -3351,6 +3739,7 @@
           <w:p>
             <w:pPr>
               <w:rPr>
+                <w:rFonts w:ascii="Roboto" w:hAnsi="Roboto"/>
                 <w:i/>
                 <w:iCs/>
               </w:rPr>
@@ -3364,6 +3753,7 @@
           <w:p>
             <w:pPr>
               <w:rPr>
+                <w:rFonts w:ascii="Roboto" w:hAnsi="Roboto"/>
                 <w:i/>
               </w:rPr>
             </w:pPr>
@@ -3378,6 +3768,7 @@
           <w:p>
             <w:pPr>
               <w:rPr>
+                <w:rFonts w:ascii="Roboto" w:hAnsi="Roboto"/>
                 <w:b/>
               </w:rPr>
             </w:pPr>
@@ -3390,11 +3781,13 @@
           <w:p>
             <w:pPr>
               <w:rPr>
+                <w:rFonts w:ascii="Roboto" w:hAnsi="Roboto"/>
                 <w:b/>
               </w:rPr>
             </w:pPr>
             <w:r>
               <w:rPr>
+                <w:rFonts w:ascii="Roboto" w:hAnsi="Roboto"/>
                 <w:noProof/>
               </w:rPr>
               <w:drawing>
@@ -3415,7 +3808,7 @@
                           </pic:cNvPicPr>
                         </pic:nvPicPr>
                         <pic:blipFill>
-                          <a:blip r:embed="rId15">
+                          <a:blip r:embed="rId14">
                             <a:extLst>
                               <a:ext uri="{28A0092B-C50C-407E-A947-70E740481C1C}">
                                 <a14:useLocalDpi xmlns:a14="http://schemas.microsoft.com/office/drawing/2010/main" val="0"/>
@@ -3454,6 +3847,7 @@
           <w:p>
             <w:pPr>
               <w:rPr>
+                <w:rFonts w:ascii="Roboto" w:hAnsi="Roboto"/>
                 <w:b/>
               </w:rPr>
             </w:pPr>
@@ -3466,11 +3860,13 @@
           <w:p>
             <w:pPr>
               <w:rPr>
+                <w:rFonts w:ascii="Roboto" w:hAnsi="Roboto"/>
                 <w:b/>
               </w:rPr>
             </w:pPr>
             <w:r>
               <w:rPr>
+                <w:rFonts w:ascii="Roboto" w:hAnsi="Roboto"/>
                 <w:b/>
               </w:rPr>
               <w:t>Marie Krieger</w:t>
@@ -3479,13 +3875,20 @@
           <w:p>
             <w:pPr>
               <w:rPr>
+                <w:rFonts w:ascii="Roboto" w:hAnsi="Roboto"/>
                 <w:b/>
               </w:rPr>
             </w:pPr>
             <w:r>
+              <w:rPr>
+                <w:rFonts w:ascii="Roboto" w:hAnsi="Roboto"/>
+              </w:rPr>
               <w:t>DHBW-Mannheim</w:t>
             </w:r>
             <w:r>
+              <w:rPr>
+                <w:rFonts w:ascii="Roboto" w:hAnsi="Roboto"/>
+              </w:rPr>
               <w:br/>
               <w:t>Wirtschaftsinformatik – Data Science</w:t>
             </w:r>
@@ -3498,12 +3901,14 @@
           <w:p>
             <w:pPr>
               <w:rPr>
+                <w:rFonts w:ascii="Roboto" w:hAnsi="Roboto"/>
                 <w:i/>
                 <w:iCs/>
               </w:rPr>
             </w:pPr>
             <w:r>
               <w:rPr>
+                <w:rFonts w:ascii="Roboto" w:hAnsi="Roboto"/>
                 <w:i/>
                 <w:iCs/>
               </w:rPr>
@@ -3511,8 +3916,14 @@
             </w:r>
           </w:p>
           <w:p>
-            <w:r>
-              <w:rPr>
+            <w:pPr>
+              <w:rPr>
+                <w:rFonts w:ascii="Roboto" w:hAnsi="Roboto"/>
+              </w:rPr>
+            </w:pPr>
+            <w:r>
+              <w:rPr>
+                <w:rFonts w:ascii="Roboto" w:hAnsi="Roboto"/>
                 <w:iCs/>
               </w:rPr>
               <w:t>Frontend Development</w:t>
@@ -3526,19 +3937,39 @@
           <w:p>
             <w:pPr>
               <w:rPr>
+                <w:rFonts w:ascii="Roboto" w:hAnsi="Roboto"/>
                 <w:i/>
               </w:rPr>
             </w:pPr>
             <w:r>
               <w:rPr>
+                <w:rFonts w:ascii="Roboto" w:hAnsi="Roboto"/>
                 <w:i/>
               </w:rPr>
               <w:t>Kompetenzen:</w:t>
             </w:r>
           </w:p>
-          <w:p/>
-          <w:p/>
-          <w:p/>
+          <w:p>
+            <w:pPr>
+              <w:rPr>
+                <w:rFonts w:ascii="Roboto" w:hAnsi="Roboto"/>
+              </w:rPr>
+            </w:pPr>
+          </w:p>
+          <w:p>
+            <w:pPr>
+              <w:rPr>
+                <w:rFonts w:ascii="Roboto" w:hAnsi="Roboto"/>
+              </w:rPr>
+            </w:pPr>
+          </w:p>
+          <w:p>
+            <w:pPr>
+              <w:rPr>
+                <w:rFonts w:ascii="Roboto" w:hAnsi="Roboto"/>
+              </w:rPr>
+            </w:pPr>
+          </w:p>
         </w:tc>
       </w:tr>
       <w:tr>
@@ -3549,6 +3980,7 @@
           <w:p>
             <w:pPr>
               <w:rPr>
+                <w:rFonts w:ascii="Roboto" w:hAnsi="Roboto"/>
                 <w:b/>
               </w:rPr>
             </w:pPr>
@@ -3561,6 +3993,7 @@
           <w:p>
             <w:pPr>
               <w:rPr>
+                <w:rFonts w:ascii="Roboto" w:hAnsi="Roboto"/>
                 <w:noProof/>
               </w:rPr>
             </w:pPr>
@@ -3573,6 +4006,7 @@
           <w:p>
             <w:pPr>
               <w:rPr>
+                <w:rFonts w:ascii="Roboto" w:hAnsi="Roboto"/>
                 <w:b/>
               </w:rPr>
             </w:pPr>
@@ -3585,6 +4019,7 @@
           <w:p>
             <w:pPr>
               <w:rPr>
+                <w:rFonts w:ascii="Roboto" w:hAnsi="Roboto"/>
                 <w:b/>
               </w:rPr>
             </w:pPr>
@@ -3597,6 +4032,7 @@
           <w:p>
             <w:pPr>
               <w:rPr>
+                <w:rFonts w:ascii="Roboto" w:hAnsi="Roboto"/>
                 <w:i/>
                 <w:iCs/>
               </w:rPr>
@@ -3610,6 +4046,7 @@
           <w:p>
             <w:pPr>
               <w:rPr>
+                <w:rFonts w:ascii="Roboto" w:hAnsi="Roboto"/>
                 <w:i/>
               </w:rPr>
             </w:pPr>
@@ -3618,7 +4055,15 @@
       </w:tr>
     </w:tbl>
     <w:p>
-      <w:r>
+      <w:pPr>
+        <w:rPr>
+          <w:rFonts w:ascii="Roboto" w:hAnsi="Roboto"/>
+        </w:rPr>
+      </w:pPr>
+      <w:r>
+        <w:rPr>
+          <w:rFonts w:ascii="Roboto" w:hAnsi="Roboto"/>
+        </w:rPr>
         <w:br w:type="page"/>
       </w:r>
     </w:p>
@@ -3637,12 +4082,12 @@
         <w:tblLook w:val="04A0" w:firstRow="1" w:lastRow="0" w:firstColumn="1" w:lastColumn="0" w:noHBand="0" w:noVBand="1"/>
       </w:tblPr>
       <w:tblGrid>
-        <w:gridCol w:w="620"/>
+        <w:gridCol w:w="600"/>
         <w:gridCol w:w="2045"/>
-        <w:gridCol w:w="620"/>
-        <w:gridCol w:w="2521"/>
-        <w:gridCol w:w="1595"/>
-        <w:gridCol w:w="1671"/>
+        <w:gridCol w:w="601"/>
+        <w:gridCol w:w="2527"/>
+        <w:gridCol w:w="1630"/>
+        <w:gridCol w:w="1669"/>
       </w:tblGrid>
       <w:tr>
         <w:tc>
@@ -3652,6 +4097,7 @@
           <w:p>
             <w:pPr>
               <w:rPr>
+                <w:rFonts w:ascii="Roboto" w:hAnsi="Roboto"/>
                 <w:b/>
               </w:rPr>
             </w:pPr>
@@ -3664,6 +4110,7 @@
           <w:p>
             <w:pPr>
               <w:rPr>
+                <w:rFonts w:ascii="Roboto" w:hAnsi="Roboto"/>
                 <w:noProof/>
               </w:rPr>
             </w:pPr>
@@ -3676,6 +4123,7 @@
           <w:p>
             <w:pPr>
               <w:rPr>
+                <w:rFonts w:ascii="Roboto" w:hAnsi="Roboto"/>
                 <w:b/>
               </w:rPr>
             </w:pPr>
@@ -3688,6 +4136,7 @@
           <w:p>
             <w:pPr>
               <w:rPr>
+                <w:rFonts w:ascii="Roboto" w:hAnsi="Roboto"/>
                 <w:b/>
               </w:rPr>
             </w:pPr>
@@ -3700,6 +4149,7 @@
           <w:p>
             <w:pPr>
               <w:rPr>
+                <w:rFonts w:ascii="Roboto" w:hAnsi="Roboto"/>
                 <w:i/>
                 <w:iCs/>
               </w:rPr>
@@ -3713,6 +4163,7 @@
           <w:p>
             <w:pPr>
               <w:rPr>
+                <w:rFonts w:ascii="Roboto" w:hAnsi="Roboto"/>
                 <w:i/>
               </w:rPr>
             </w:pPr>
@@ -3727,6 +4178,7 @@
           <w:p>
             <w:pPr>
               <w:rPr>
+                <w:rFonts w:ascii="Roboto" w:hAnsi="Roboto"/>
                 <w:b/>
               </w:rPr>
             </w:pPr>
@@ -3739,16 +4191,18 @@
           <w:p>
             <w:pPr>
               <w:rPr>
+                <w:rFonts w:ascii="Roboto" w:hAnsi="Roboto"/>
                 <w:b/>
               </w:rPr>
             </w:pPr>
             <w:r>
               <w:rPr>
+                <w:rFonts w:ascii="Roboto" w:hAnsi="Roboto"/>
                 <w:noProof/>
               </w:rPr>
               <w:drawing>
-                <wp:inline distT="0" distB="0" distL="0" distR="0" wp14:anchorId="715D5535" wp14:editId="692FFDE1">
-                  <wp:extent cx="1157020" cy="1157020"/>
+                <wp:inline distT="0" distB="0" distL="0" distR="0" wp14:anchorId="715D5535" wp14:editId="0C16281E">
+                  <wp:extent cx="895350" cy="1075469"/>
                   <wp:effectExtent l="0" t="0" r="0" b="0"/>
                   <wp:docPr id="5" name="Grafik 5"/>
                   <wp:cNvGraphicFramePr>
@@ -3763,8 +4217,314 @@
                             <a:picLocks noChangeAspect="1" noChangeArrowheads="1"/>
                           </pic:cNvPicPr>
                         </pic:nvPicPr>
+                        <pic:blipFill rotWithShape="1">
+                          <a:blip r:embed="rId15" cstate="print">
+                            <a:extLst>
+                              <a:ext uri="{28A0092B-C50C-407E-A947-70E740481C1C}">
+                                <a14:useLocalDpi xmlns:a14="http://schemas.microsoft.com/office/drawing/2010/main" val="0"/>
+                              </a:ext>
+                            </a:extLst>
+                          </a:blip>
+                          <a:srcRect t="16479" b="15955"/>
+                          <a:stretch/>
+                        </pic:blipFill>
+                        <pic:spPr bwMode="auto">
+                          <a:xfrm>
+                            <a:off x="0" y="0"/>
+                            <a:ext cx="900202" cy="1081297"/>
+                          </a:xfrm>
+                          <a:prstGeom prst="rect">
+                            <a:avLst/>
+                          </a:prstGeom>
+                          <a:noFill/>
+                          <a:ln>
+                            <a:noFill/>
+                          </a:ln>
+                          <a:extLst>
+                            <a:ext uri="{53640926-AAD7-44D8-BBD7-CCE9431645EC}">
+                              <a14:shadowObscured xmlns:a14="http://schemas.microsoft.com/office/drawing/2010/main"/>
+                            </a:ext>
+                          </a:extLst>
+                        </pic:spPr>
+                      </pic:pic>
+                    </a:graphicData>
+                  </a:graphic>
+                </wp:inline>
+              </w:drawing>
+            </w:r>
+          </w:p>
+        </w:tc>
+        <w:tc>
+          <w:tcPr>
+            <w:tcW w:w="673" w:type="dxa"/>
+          </w:tcPr>
+          <w:p>
+            <w:pPr>
+              <w:rPr>
+                <w:rFonts w:ascii="Roboto" w:hAnsi="Roboto"/>
+                <w:b/>
+              </w:rPr>
+            </w:pPr>
+          </w:p>
+        </w:tc>
+        <w:tc>
+          <w:tcPr>
+            <w:tcW w:w="2562" w:type="dxa"/>
+          </w:tcPr>
+          <w:p>
+            <w:pPr>
+              <w:rPr>
+                <w:rFonts w:ascii="Roboto" w:hAnsi="Roboto"/>
+                <w:b/>
+              </w:rPr>
+            </w:pPr>
+            <w:r>
+              <w:rPr>
+                <w:rFonts w:ascii="Roboto" w:hAnsi="Roboto"/>
+                <w:b/>
+              </w:rPr>
+              <w:t xml:space="preserve">Ayman </w:t>
+            </w:r>
+            <w:proofErr w:type="spellStart"/>
+            <w:r>
+              <w:rPr>
+                <w:rFonts w:ascii="Roboto" w:hAnsi="Roboto"/>
+                <w:b/>
+              </w:rPr>
+              <w:t>Madhour</w:t>
+            </w:r>
+            <w:proofErr w:type="spellEnd"/>
+          </w:p>
+          <w:p>
+            <w:pPr>
+              <w:rPr>
+                <w:rFonts w:ascii="Roboto" w:hAnsi="Roboto"/>
+                <w:b/>
+              </w:rPr>
+            </w:pPr>
+            <w:r>
+              <w:rPr>
+                <w:rFonts w:ascii="Roboto" w:hAnsi="Roboto"/>
+              </w:rPr>
+              <w:t>DHBW-Mannheim</w:t>
+            </w:r>
+            <w:r>
+              <w:rPr>
+                <w:rFonts w:ascii="Roboto" w:hAnsi="Roboto"/>
+              </w:rPr>
+              <w:br/>
+              <w:t>Wirtschaftsinformatik – Data Science</w:t>
+            </w:r>
+          </w:p>
+        </w:tc>
+        <w:tc>
+          <w:tcPr>
+            <w:tcW w:w="1435" w:type="dxa"/>
+          </w:tcPr>
+          <w:p>
+            <w:pPr>
+              <w:rPr>
+                <w:rFonts w:ascii="Roboto" w:hAnsi="Roboto"/>
+                <w:i/>
+                <w:iCs/>
+              </w:rPr>
+            </w:pPr>
+            <w:r>
+              <w:rPr>
+                <w:rFonts w:ascii="Roboto" w:hAnsi="Roboto"/>
+                <w:i/>
+                <w:iCs/>
+              </w:rPr>
+              <w:t>Schwerpunkte:</w:t>
+            </w:r>
+          </w:p>
+          <w:p>
+            <w:pPr>
+              <w:rPr>
+                <w:rFonts w:ascii="Roboto" w:hAnsi="Roboto"/>
+              </w:rPr>
+            </w:pPr>
+            <w:r>
+              <w:rPr>
+                <w:rFonts w:ascii="Roboto" w:hAnsi="Roboto"/>
+                <w:iCs/>
+              </w:rPr>
+              <w:t>Backend Development</w:t>
+            </w:r>
+          </w:p>
+        </w:tc>
+        <w:tc>
+          <w:tcPr>
+            <w:tcW w:w="1683" w:type="dxa"/>
+          </w:tcPr>
+          <w:p>
+            <w:pPr>
+              <w:rPr>
+                <w:rFonts w:ascii="Roboto" w:hAnsi="Roboto"/>
+                <w:i/>
+              </w:rPr>
+            </w:pPr>
+            <w:r>
+              <w:rPr>
+                <w:rFonts w:ascii="Roboto" w:hAnsi="Roboto"/>
+                <w:i/>
+              </w:rPr>
+              <w:t>Kompetenzen:</w:t>
+            </w:r>
+          </w:p>
+          <w:p>
+            <w:pPr>
+              <w:rPr>
+                <w:rFonts w:ascii="Roboto" w:hAnsi="Roboto"/>
+              </w:rPr>
+            </w:pPr>
+          </w:p>
+          <w:p>
+            <w:pPr>
+              <w:rPr>
+                <w:rFonts w:ascii="Roboto" w:hAnsi="Roboto"/>
+              </w:rPr>
+            </w:pPr>
+          </w:p>
+          <w:p>
+            <w:pPr>
+              <w:rPr>
+                <w:rFonts w:ascii="Roboto" w:hAnsi="Roboto"/>
+              </w:rPr>
+            </w:pPr>
+          </w:p>
+        </w:tc>
+      </w:tr>
+      <w:tr>
+        <w:tc>
+          <w:tcPr>
+            <w:tcW w:w="673" w:type="dxa"/>
+          </w:tcPr>
+          <w:p>
+            <w:pPr>
+              <w:rPr>
+                <w:rFonts w:ascii="Roboto" w:hAnsi="Roboto"/>
+                <w:b/>
+              </w:rPr>
+            </w:pPr>
+          </w:p>
+        </w:tc>
+        <w:tc>
+          <w:tcPr>
+            <w:tcW w:w="2046" w:type="dxa"/>
+          </w:tcPr>
+          <w:p>
+            <w:pPr>
+              <w:rPr>
+                <w:rFonts w:ascii="Roboto" w:hAnsi="Roboto"/>
+                <w:noProof/>
+              </w:rPr>
+            </w:pPr>
+          </w:p>
+        </w:tc>
+        <w:tc>
+          <w:tcPr>
+            <w:tcW w:w="673" w:type="dxa"/>
+          </w:tcPr>
+          <w:p>
+            <w:pPr>
+              <w:rPr>
+                <w:rFonts w:ascii="Roboto" w:hAnsi="Roboto"/>
+                <w:b/>
+              </w:rPr>
+            </w:pPr>
+          </w:p>
+        </w:tc>
+        <w:tc>
+          <w:tcPr>
+            <w:tcW w:w="2562" w:type="dxa"/>
+          </w:tcPr>
+          <w:p>
+            <w:pPr>
+              <w:rPr>
+                <w:rFonts w:ascii="Roboto" w:hAnsi="Roboto"/>
+                <w:b/>
+              </w:rPr>
+            </w:pPr>
+          </w:p>
+        </w:tc>
+        <w:tc>
+          <w:tcPr>
+            <w:tcW w:w="1435" w:type="dxa"/>
+          </w:tcPr>
+          <w:p>
+            <w:pPr>
+              <w:rPr>
+                <w:rFonts w:ascii="Roboto" w:hAnsi="Roboto"/>
+                <w:i/>
+                <w:iCs/>
+              </w:rPr>
+            </w:pPr>
+          </w:p>
+        </w:tc>
+        <w:tc>
+          <w:tcPr>
+            <w:tcW w:w="1683" w:type="dxa"/>
+          </w:tcPr>
+          <w:p>
+            <w:pPr>
+              <w:rPr>
+                <w:rFonts w:ascii="Roboto" w:hAnsi="Roboto"/>
+                <w:i/>
+              </w:rPr>
+            </w:pPr>
+          </w:p>
+        </w:tc>
+      </w:tr>
+      <w:tr>
+        <w:tc>
+          <w:tcPr>
+            <w:tcW w:w="673" w:type="dxa"/>
+          </w:tcPr>
+          <w:p>
+            <w:pPr>
+              <w:rPr>
+                <w:rFonts w:ascii="Roboto" w:hAnsi="Roboto"/>
+                <w:b/>
+              </w:rPr>
+            </w:pPr>
+          </w:p>
+        </w:tc>
+        <w:tc>
+          <w:tcPr>
+            <w:tcW w:w="2046" w:type="dxa"/>
+          </w:tcPr>
+          <w:p>
+            <w:pPr>
+              <w:rPr>
+                <w:rFonts w:ascii="Roboto" w:hAnsi="Roboto"/>
+                <w:b/>
+              </w:rPr>
+            </w:pPr>
+            <w:r>
+              <w:rPr>
+                <w:rFonts w:ascii="Roboto" w:hAnsi="Roboto"/>
+                <w:noProof/>
+              </w:rPr>
+              <w:drawing>
+                <wp:inline distT="0" distB="0" distL="0" distR="0" wp14:anchorId="5AD9BAA1" wp14:editId="2EE47097">
+                  <wp:extent cx="1157020" cy="1157020"/>
+                  <wp:effectExtent l="0" t="0" r="0" b="0"/>
+                  <wp:docPr id="6" name="Grafik 6"/>
+                  <wp:cNvGraphicFramePr>
+                    <a:graphicFrameLocks xmlns:a="http://schemas.openxmlformats.org/drawingml/2006/main" noChangeAspect="1"/>
+                  </wp:cNvGraphicFramePr>
+                  <a:graphic xmlns:a="http://schemas.openxmlformats.org/drawingml/2006/main">
+                    <a:graphicData uri="http://schemas.openxmlformats.org/drawingml/2006/picture">
+                      <pic:pic xmlns:pic="http://schemas.openxmlformats.org/drawingml/2006/picture">
+                        <pic:nvPicPr>
+                          <pic:cNvPr id="6" name="Grafik 6"/>
+                          <pic:cNvPicPr>
+                            <a:picLocks noChangeAspect="1" noChangeArrowheads="1"/>
+                          </pic:cNvPicPr>
+                        </pic:nvPicPr>
                         <pic:blipFill>
-                          <a:blip r:embed="rId15">
+                          <a:blip r:embed="rId14">
                             <a:extLst>
                               <a:ext uri="{28A0092B-C50C-407E-A947-70E740481C1C}">
                                 <a14:useLocalDpi xmlns:a14="http://schemas.microsoft.com/office/drawing/2010/main" val="0"/>
@@ -3803,6 +4563,7 @@
           <w:p>
             <w:pPr>
               <w:rPr>
+                <w:rFonts w:ascii="Roboto" w:hAnsi="Roboto"/>
                 <w:b/>
               </w:rPr>
             </w:pPr>
@@ -3815,34 +4576,50 @@
           <w:p>
             <w:pPr>
               <w:rPr>
+                <w:rFonts w:ascii="Roboto" w:hAnsi="Roboto"/>
                 <w:b/>
               </w:rPr>
             </w:pPr>
             <w:r>
               <w:rPr>
+                <w:rFonts w:ascii="Roboto" w:hAnsi="Roboto"/>
                 <w:b/>
               </w:rPr>
-              <w:t xml:space="preserve">Ayman </w:t>
+              <w:t>Georgios</w:t>
+            </w:r>
+            <w:r>
+              <w:rPr>
+                <w:rFonts w:ascii="Roboto" w:hAnsi="Roboto"/>
+                <w:b/>
+              </w:rPr>
+              <w:t xml:space="preserve"> </w:t>
             </w:r>
             <w:proofErr w:type="spellStart"/>
             <w:r>
               <w:rPr>
+                <w:rFonts w:ascii="Roboto" w:hAnsi="Roboto"/>
                 <w:b/>
               </w:rPr>
-              <w:t>Madhour</w:t>
+              <w:t>Paschaloglou</w:t>
             </w:r>
             <w:proofErr w:type="spellEnd"/>
-          </w:p>
-          <w:p>
-            <w:pPr>
-              <w:rPr>
+            <w:r>
+              <w:rPr>
+                <w:rFonts w:ascii="Roboto" w:hAnsi="Roboto"/>
                 <w:b/>
               </w:rPr>
-            </w:pPr>
-            <w:r>
+              <w:t xml:space="preserve"> </w:t>
+            </w:r>
+            <w:r>
+              <w:rPr>
+                <w:rFonts w:ascii="Roboto" w:hAnsi="Roboto"/>
+              </w:rPr>
               <w:t>DHBW-Mannheim</w:t>
             </w:r>
             <w:r>
+              <w:rPr>
+                <w:rFonts w:ascii="Roboto" w:hAnsi="Roboto"/>
+              </w:rPr>
               <w:br/>
               <w:t>Wirtschaftsinformatik – Data Science</w:t>
             </w:r>
@@ -3855,12 +4632,14 @@
           <w:p>
             <w:pPr>
               <w:rPr>
+                <w:rFonts w:ascii="Roboto" w:hAnsi="Roboto"/>
                 <w:i/>
                 <w:iCs/>
               </w:rPr>
             </w:pPr>
             <w:r>
               <w:rPr>
+                <w:rFonts w:ascii="Roboto" w:hAnsi="Roboto"/>
                 <w:i/>
                 <w:iCs/>
               </w:rPr>
@@ -3868,8 +4647,14 @@
             </w:r>
           </w:p>
           <w:p>
-            <w:r>
-              <w:rPr>
+            <w:pPr>
+              <w:rPr>
+                <w:rFonts w:ascii="Roboto" w:hAnsi="Roboto"/>
+              </w:rPr>
+            </w:pPr>
+            <w:r>
+              <w:rPr>
+                <w:rFonts w:ascii="Roboto" w:hAnsi="Roboto"/>
                 <w:iCs/>
               </w:rPr>
               <w:t>Backend Development</w:t>
@@ -3883,282 +4668,49 @@
           <w:p>
             <w:pPr>
               <w:rPr>
+                <w:rFonts w:ascii="Roboto" w:hAnsi="Roboto"/>
                 <w:i/>
               </w:rPr>
             </w:pPr>
             <w:r>
               <w:rPr>
+                <w:rFonts w:ascii="Roboto" w:hAnsi="Roboto"/>
                 <w:i/>
               </w:rPr>
               <w:t>Kompetenzen:</w:t>
             </w:r>
           </w:p>
-          <w:p/>
-          <w:p/>
-          <w:p/>
-        </w:tc>
-      </w:tr>
-      <w:tr>
-        <w:tc>
-          <w:tcPr>
-            <w:tcW w:w="673" w:type="dxa"/>
-          </w:tcPr>
-          <w:p>
-            <w:pPr>
-              <w:rPr>
-                <w:b/>
-              </w:rPr>
-            </w:pPr>
-          </w:p>
-        </w:tc>
-        <w:tc>
-          <w:tcPr>
-            <w:tcW w:w="2046" w:type="dxa"/>
-          </w:tcPr>
-          <w:p>
-            <w:pPr>
-              <w:rPr>
-                <w:noProof/>
-              </w:rPr>
-            </w:pPr>
-          </w:p>
-        </w:tc>
-        <w:tc>
-          <w:tcPr>
-            <w:tcW w:w="673" w:type="dxa"/>
-          </w:tcPr>
-          <w:p>
-            <w:pPr>
-              <w:rPr>
-                <w:b/>
-              </w:rPr>
-            </w:pPr>
-          </w:p>
-        </w:tc>
-        <w:tc>
-          <w:tcPr>
-            <w:tcW w:w="2562" w:type="dxa"/>
-          </w:tcPr>
-          <w:p>
-            <w:pPr>
-              <w:rPr>
-                <w:b/>
-              </w:rPr>
-            </w:pPr>
-          </w:p>
-        </w:tc>
-        <w:tc>
-          <w:tcPr>
-            <w:tcW w:w="1435" w:type="dxa"/>
-          </w:tcPr>
-          <w:p>
-            <w:pPr>
-              <w:rPr>
-                <w:i/>
-                <w:iCs/>
-              </w:rPr>
-            </w:pPr>
-          </w:p>
-        </w:tc>
-        <w:tc>
-          <w:tcPr>
-            <w:tcW w:w="1683" w:type="dxa"/>
-          </w:tcPr>
-          <w:p>
-            <w:pPr>
-              <w:rPr>
-                <w:i/>
-              </w:rPr>
-            </w:pPr>
-          </w:p>
-        </w:tc>
-      </w:tr>
-      <w:tr>
-        <w:tc>
-          <w:tcPr>
-            <w:tcW w:w="673" w:type="dxa"/>
-          </w:tcPr>
-          <w:p>
-            <w:pPr>
-              <w:rPr>
-                <w:b/>
-              </w:rPr>
-            </w:pPr>
-          </w:p>
-        </w:tc>
-        <w:tc>
-          <w:tcPr>
-            <w:tcW w:w="2046" w:type="dxa"/>
-          </w:tcPr>
-          <w:p>
-            <w:pPr>
-              <w:rPr>
-                <w:b/>
-              </w:rPr>
-            </w:pPr>
-            <w:r>
-              <w:rPr>
-                <w:noProof/>
-              </w:rPr>
-              <w:drawing>
-                <wp:inline distT="0" distB="0" distL="0" distR="0" wp14:anchorId="5AD9BAA1" wp14:editId="2EE47097">
-                  <wp:extent cx="1157020" cy="1157020"/>
-                  <wp:effectExtent l="0" t="0" r="0" b="0"/>
-                  <wp:docPr id="6" name="Grafik 6"/>
-                  <wp:cNvGraphicFramePr>
-                    <a:graphicFrameLocks xmlns:a="http://schemas.openxmlformats.org/drawingml/2006/main" noChangeAspect="1"/>
-                  </wp:cNvGraphicFramePr>
-                  <a:graphic xmlns:a="http://schemas.openxmlformats.org/drawingml/2006/main">
-                    <a:graphicData uri="http://schemas.openxmlformats.org/drawingml/2006/picture">
-                      <pic:pic xmlns:pic="http://schemas.openxmlformats.org/drawingml/2006/picture">
-                        <pic:nvPicPr>
-                          <pic:cNvPr id="6" name="Grafik 6"/>
-                          <pic:cNvPicPr>
-                            <a:picLocks noChangeAspect="1" noChangeArrowheads="1"/>
-                          </pic:cNvPicPr>
-                        </pic:nvPicPr>
-                        <pic:blipFill>
-                          <a:blip r:embed="rId15">
-                            <a:extLst>
-                              <a:ext uri="{28A0092B-C50C-407E-A947-70E740481C1C}">
-                                <a14:useLocalDpi xmlns:a14="http://schemas.microsoft.com/office/drawing/2010/main" val="0"/>
-                              </a:ext>
-                            </a:extLst>
-                          </a:blip>
-                          <a:stretch>
-                            <a:fillRect/>
-                          </a:stretch>
-                        </pic:blipFill>
-                        <pic:spPr bwMode="auto">
-                          <a:xfrm>
-                            <a:off x="0" y="0"/>
-                            <a:ext cx="1157020" cy="1157020"/>
-                          </a:xfrm>
-                          <a:prstGeom prst="rect">
-                            <a:avLst/>
-                          </a:prstGeom>
-                          <a:noFill/>
-                          <a:ln>
-                            <a:noFill/>
-                          </a:ln>
-                        </pic:spPr>
-                      </pic:pic>
-                    </a:graphicData>
-                  </a:graphic>
-                </wp:inline>
-              </w:drawing>
-            </w:r>
-          </w:p>
-        </w:tc>
-        <w:tc>
-          <w:tcPr>
-            <w:tcW w:w="673" w:type="dxa"/>
-          </w:tcPr>
-          <w:p>
-            <w:pPr>
-              <w:rPr>
-                <w:b/>
-              </w:rPr>
-            </w:pPr>
-          </w:p>
-        </w:tc>
-        <w:tc>
-          <w:tcPr>
-            <w:tcW w:w="2562" w:type="dxa"/>
-          </w:tcPr>
-          <w:p>
-            <w:pPr>
-              <w:rPr>
-                <w:b/>
-              </w:rPr>
-            </w:pPr>
-            <w:r>
-              <w:rPr>
-                <w:b/>
-              </w:rPr>
-              <w:t>Georgios</w:t>
-            </w:r>
-            <w:r>
-              <w:rPr>
-                <w:b/>
-              </w:rPr>
-              <w:t xml:space="preserve"> </w:t>
-            </w:r>
-            <w:proofErr w:type="spellStart"/>
-            <w:r>
-              <w:rPr>
-                <w:b/>
-              </w:rPr>
-              <w:t>Paschaloglou</w:t>
-            </w:r>
-            <w:proofErr w:type="spellEnd"/>
-            <w:r>
-              <w:rPr>
-                <w:b/>
-              </w:rPr>
-              <w:t xml:space="preserve"> </w:t>
-            </w:r>
-            <w:r>
-              <w:t>DHBW-Mannheim</w:t>
-            </w:r>
-            <w:r>
-              <w:br/>
-              <w:t>Wirtschaftsinformatik – Data Science</w:t>
-            </w:r>
-          </w:p>
-        </w:tc>
-        <w:tc>
-          <w:tcPr>
-            <w:tcW w:w="1435" w:type="dxa"/>
-          </w:tcPr>
-          <w:p>
-            <w:pPr>
-              <w:rPr>
-                <w:i/>
-                <w:iCs/>
-              </w:rPr>
-            </w:pPr>
-            <w:r>
-              <w:rPr>
-                <w:i/>
-                <w:iCs/>
-              </w:rPr>
-              <w:t>Schwerpunkte:</w:t>
-            </w:r>
-          </w:p>
-          <w:p>
-            <w:r>
-              <w:rPr>
-                <w:iCs/>
-              </w:rPr>
-              <w:t>Backend Development</w:t>
-            </w:r>
-          </w:p>
-        </w:tc>
-        <w:tc>
-          <w:tcPr>
-            <w:tcW w:w="1683" w:type="dxa"/>
-          </w:tcPr>
-          <w:p>
-            <w:pPr>
-              <w:rPr>
-                <w:i/>
-              </w:rPr>
-            </w:pPr>
-            <w:r>
-              <w:rPr>
-                <w:i/>
-              </w:rPr>
-              <w:t>Kompetenzen:</w:t>
-            </w:r>
-          </w:p>
-          <w:p/>
-          <w:p/>
-          <w:p/>
+          <w:p>
+            <w:pPr>
+              <w:rPr>
+                <w:rFonts w:ascii="Roboto" w:hAnsi="Roboto"/>
+              </w:rPr>
+            </w:pPr>
+          </w:p>
+          <w:p>
+            <w:pPr>
+              <w:rPr>
+                <w:rFonts w:ascii="Roboto" w:hAnsi="Roboto"/>
+              </w:rPr>
+            </w:pPr>
+          </w:p>
+          <w:p>
+            <w:pPr>
+              <w:rPr>
+                <w:rFonts w:ascii="Roboto" w:hAnsi="Roboto"/>
+              </w:rPr>
+            </w:pPr>
+          </w:p>
         </w:tc>
       </w:tr>
     </w:tbl>
-    <w:p/>
+    <w:p>
+      <w:pPr>
+        <w:rPr>
+          <w:rFonts w:ascii="Roboto" w:hAnsi="Roboto"/>
+        </w:rPr>
+      </w:pPr>
+    </w:p>
     <w:p>
       <w:pPr>
         <w:pStyle w:val="berschrift1"/>
@@ -4166,9 +4718,15 @@
           <w:ilvl w:val="0"/>
           <w:numId w:val="1"/>
         </w:numPr>
+        <w:rPr>
+          <w:rFonts w:ascii="Roboto" w:hAnsi="Roboto"/>
+        </w:rPr>
       </w:pPr>
       <w:bookmarkStart w:id="8" w:name="_Toc57121902"/>
       <w:r>
+        <w:rPr>
+          <w:rFonts w:ascii="Roboto" w:hAnsi="Roboto"/>
+        </w:rPr>
         <w:t>Finanzen</w:t>
       </w:r>
       <w:bookmarkEnd w:id="8"/>
@@ -4219,13 +4777,6 @@
       </w:r>
     </w:p>
     <w:p>
-      <w:pPr>
-        <w:pStyle w:val="berschrift1"/>
-        <w:numPr>
-          <w:ilvl w:val="0"/>
-          <w:numId w:val="1"/>
-        </w:numPr>
-      </w:pPr>
       <w:bookmarkStart w:id="9" w:name="_Toc57121903"/>
       <w:r>
         <w:t>Chancen und Risiken</w:t>
@@ -4257,31 +4808,52 @@
         <w:t xml:space="preserve">  </w:t>
       </w:r>
     </w:p>
-    <w:p/>
-    <w:p>
-      <w:pPr>
-        <w:rPr>
-          <w:rFonts w:asciiTheme="majorHAnsi" w:eastAsiaTheme="majorEastAsia" w:hAnsiTheme="majorHAnsi" w:cstheme="majorBidi"/>
+    <w:p>
+      <w:pPr>
+        <w:rPr>
+          <w:rFonts w:ascii="Roboto" w:hAnsi="Roboto"/>
+        </w:rPr>
+      </w:pPr>
+    </w:p>
+    <w:p>
+      <w:pPr>
+        <w:rPr>
+          <w:rFonts w:ascii="Roboto" w:eastAsiaTheme="majorEastAsia" w:hAnsi="Roboto" w:cstheme="majorBidi"/>
           <w:sz w:val="32"/>
           <w:szCs w:val="32"/>
         </w:rPr>
       </w:pPr>
       <w:r>
+        <w:rPr>
+          <w:rFonts w:ascii="Roboto" w:hAnsi="Roboto"/>
+        </w:rPr>
         <w:br w:type="page"/>
       </w:r>
     </w:p>
     <w:p>
       <w:pPr>
         <w:pStyle w:val="berschrift1"/>
+        <w:rPr>
+          <w:rFonts w:ascii="Roboto" w:hAnsi="Roboto"/>
+        </w:rPr>
       </w:pPr>
       <w:bookmarkStart w:id="10" w:name="_Toc57121904"/>
       <w:r>
+        <w:rPr>
+          <w:rFonts w:ascii="Roboto" w:hAnsi="Roboto"/>
+        </w:rPr>
         <w:lastRenderedPageBreak/>
         <w:t>Anhang</w:t>
       </w:r>
       <w:bookmarkEnd w:id="10"/>
     </w:p>
-    <w:p/>
+    <w:p>
+      <w:pPr>
+        <w:rPr>
+          <w:rFonts w:ascii="Roboto" w:hAnsi="Roboto"/>
+        </w:rPr>
+      </w:pPr>
+    </w:p>
     <w:tbl>
       <w:tblPr>
         <w:tblStyle w:val="Tabellenraster"/>
@@ -4297,9 +4869,9 @@
         <w:tblLook w:val="04A0" w:firstRow="1" w:lastRow="0" w:firstColumn="1" w:lastColumn="0" w:noHBand="0" w:noVBand="1"/>
       </w:tblPr>
       <w:tblGrid>
-        <w:gridCol w:w="2495"/>
-        <w:gridCol w:w="2406"/>
-        <w:gridCol w:w="4171"/>
+        <w:gridCol w:w="2389"/>
+        <w:gridCol w:w="2290"/>
+        <w:gridCol w:w="4393"/>
       </w:tblGrid>
       <w:tr>
         <w:tc>
@@ -4309,6 +4881,7 @@
           <w:p>
             <w:pPr>
               <w:rPr>
+                <w:rFonts w:ascii="Roboto" w:hAnsi="Roboto"/>
                 <w:b/>
                 <w:bCs/>
                 <w:sz w:val="24"/>
@@ -4317,6 +4890,7 @@
             </w:pPr>
             <w:r>
               <w:rPr>
+                <w:rFonts w:ascii="Roboto" w:hAnsi="Roboto"/>
                 <w:b/>
                 <w:bCs/>
                 <w:sz w:val="24"/>
@@ -4330,13 +4904,25 @@
           <w:tcPr>
             <w:tcW w:w="2406" w:type="dxa"/>
           </w:tcPr>
-          <w:p/>
+          <w:p>
+            <w:pPr>
+              <w:rPr>
+                <w:rFonts w:ascii="Roboto" w:hAnsi="Roboto"/>
+              </w:rPr>
+            </w:pPr>
+          </w:p>
         </w:tc>
         <w:tc>
           <w:tcPr>
             <w:tcW w:w="4171" w:type="dxa"/>
           </w:tcPr>
-          <w:p/>
+          <w:p>
+            <w:pPr>
+              <w:rPr>
+                <w:rFonts w:ascii="Roboto" w:hAnsi="Roboto"/>
+              </w:rPr>
+            </w:pPr>
+          </w:p>
         </w:tc>
       </w:tr>
       <w:tr>
@@ -4347,6 +4933,7 @@
           <w:p>
             <w:pPr>
               <w:rPr>
+                <w:rFonts w:ascii="Roboto" w:hAnsi="Roboto"/>
                 <w:b/>
                 <w:bCs/>
                 <w:sz w:val="24"/>
@@ -4359,13 +4946,25 @@
           <w:tcPr>
             <w:tcW w:w="2406" w:type="dxa"/>
           </w:tcPr>
-          <w:p/>
+          <w:p>
+            <w:pPr>
+              <w:rPr>
+                <w:rFonts w:ascii="Roboto" w:hAnsi="Roboto"/>
+              </w:rPr>
+            </w:pPr>
+          </w:p>
         </w:tc>
         <w:tc>
           <w:tcPr>
             <w:tcW w:w="4171" w:type="dxa"/>
           </w:tcPr>
-          <w:p/>
+          <w:p>
+            <w:pPr>
+              <w:rPr>
+                <w:rFonts w:ascii="Roboto" w:hAnsi="Roboto"/>
+              </w:rPr>
+            </w:pPr>
+          </w:p>
         </w:tc>
       </w:tr>
       <w:tr>
@@ -4374,7 +4973,15 @@
             <w:tcW w:w="2495" w:type="dxa"/>
           </w:tcPr>
           <w:p>
-            <w:r>
+            <w:pPr>
+              <w:rPr>
+                <w:rFonts w:ascii="Roboto" w:hAnsi="Roboto"/>
+              </w:rPr>
+            </w:pPr>
+            <w:r>
+              <w:rPr>
+                <w:rFonts w:ascii="Roboto" w:hAnsi="Roboto"/>
+              </w:rPr>
               <w:t>Info &amp; Business</w:t>
             </w:r>
           </w:p>
@@ -4384,7 +4991,15 @@
             <w:tcW w:w="2406" w:type="dxa"/>
           </w:tcPr>
           <w:p>
-            <w:r>
+            <w:pPr>
+              <w:rPr>
+                <w:rFonts w:ascii="Roboto" w:hAnsi="Roboto"/>
+              </w:rPr>
+            </w:pPr>
+            <w:r>
+              <w:rPr>
+                <w:rFonts w:ascii="Roboto" w:hAnsi="Roboto"/>
+              </w:rPr>
               <w:t>Lukas Benner</w:t>
             </w:r>
           </w:p>
@@ -4394,31 +5009,53 @@
             <w:tcW w:w="4171" w:type="dxa"/>
           </w:tcPr>
           <w:p>
+            <w:pPr>
+              <w:rPr>
+                <w:rFonts w:ascii="Roboto" w:hAnsi="Roboto"/>
+              </w:rPr>
+            </w:pPr>
             <w:hyperlink r:id="rId16" w:history="1">
               <w:r>
                 <w:rPr>
                   <w:rStyle w:val="Hyperlink"/>
+                  <w:rFonts w:ascii="Roboto" w:hAnsi="Roboto"/>
                 </w:rPr>
                 <w:t>Lukas_benner@outlook.de</w:t>
               </w:r>
             </w:hyperlink>
             <w:r>
+              <w:rPr>
+                <w:rFonts w:ascii="Roboto" w:hAnsi="Roboto"/>
+              </w:rPr>
               <w:br/>
             </w:r>
             <w:hyperlink r:id="rId17" w:history="1">
               <w:r>
                 <w:rPr>
                   <w:rStyle w:val="Hyperlink"/>
+                  <w:rFonts w:ascii="Roboto" w:hAnsi="Roboto"/>
                 </w:rPr>
                 <w:t>https://www.linkedin.com/in/lukasbenner/</w:t>
               </w:r>
             </w:hyperlink>
           </w:p>
-          <w:p/>
+          <w:p>
+            <w:pPr>
+              <w:rPr>
+                <w:rFonts w:ascii="Roboto" w:hAnsi="Roboto"/>
+              </w:rPr>
+            </w:pPr>
+          </w:p>
         </w:tc>
       </w:tr>
     </w:tbl>
-    <w:p/>
+    <w:p>
+      <w:pPr>
+        <w:rPr>
+          <w:rFonts w:ascii="Roboto" w:hAnsi="Roboto"/>
+        </w:rPr>
+      </w:pPr>
+    </w:p>
     <w:sectPr>
       <w:headerReference w:type="even" r:id="rId18"/>
       <w:headerReference w:type="default" r:id="rId19"/>
@@ -5160,9 +5797,9 @@
   <w:style w:type="paragraph" w:default="1" w:styleId="Standard">
     <w:name w:val="Normal"/>
     <w:qFormat/>
-    <w:rsid w:val="0039539A"/>
+    <w:rsid w:val="00E02121"/>
     <w:rPr>
-      <w:rFonts w:ascii="DengXian" w:hAnsi="DengXian"/>
+      <w:rFonts w:ascii="Roboto Light" w:hAnsi="Roboto Light"/>
     </w:rPr>
   </w:style>
   <w:style w:type="paragraph" w:styleId="berschrift1">

</xml_diff>